<commit_message>
Circle Language Spec: Relationships chapter rewordings and picture changes.
</commit_message>
<xml_diff>
--- a/1.2. Circle Constructs Drafts/3. Code Concepts/04. Relations/1. Relationships Construct Drafts.docx
+++ b/1.2. Circle Constructs Drafts/3. Code Concepts/04. Relations/1. Relationships Construct Drafts.docx
@@ -52,6 +52,45 @@
       </w:pPr>
       <w:r>
         <w:t>Relationships Construct Drafts</w:t>
+      </w:r>
+    </w:p>
+    <w:p>
+      <w:pPr>
+        <w:pStyle w:val="Heading3"/>
+      </w:pPr>
+      <w:r>
+        <w:t>Relationships Between Classes</w:t>
+      </w:r>
+    </w:p>
+    <w:p>
+      <w:bookmarkStart w:id="0" w:name="_GoBack"/>
+      <w:bookmarkEnd w:id="0"/>
+      <w:r>
+        <w:rPr>
+          <w:color w:val="FF0000"/>
+        </w:rPr>
+        <w:t>The*</w:t>
+      </w:r>
+      <w:r>
+        <w:t xml:space="preserve"> class-relationship structure </w:t>
+      </w:r>
+      <w:r>
+        <w:rPr>
+          <w:color w:val="FF0000"/>
+        </w:rPr>
+        <w:t>is</w:t>
+      </w:r>
+      <w:r>
+        <w:t xml:space="preserve"> </w:t>
+      </w:r>
+      <w:r>
+        <w:rPr>
+          <w:color w:val="FF0000"/>
+        </w:rPr>
+        <w:t>the*</w:t>
+      </w:r>
+      <w:r>
+        <w:t xml:space="preserve"> bonestructure of a program.</w:t>
       </w:r>
     </w:p>
     <w:p>
@@ -2000,7 +2039,6 @@
       <w:pPr>
         <w:ind w:left="852"/>
       </w:pPr>
-      <w:bookmarkStart w:id="0" w:name="_GoBack"/>
       <w:r>
         <w:rPr>
           <w:noProof/>
@@ -2063,7 +2101,1475 @@
           </wp:inline>
         </w:drawing>
       </w:r>
-      <w:bookmarkEnd w:id="0"/>
+    </w:p>
+    <w:p>
+      <w:pPr>
+        <w:pStyle w:val="Heading3"/>
+      </w:pPr>
+      <w:r>
+        <w:t>Relations Between Objects</w:t>
+      </w:r>
+    </w:p>
+    <w:p>
+      <w:pPr>
+        <w:pStyle w:val="Heading4"/>
+      </w:pPr>
+      <w:r>
+        <w:t>Diagram Notation</w:t>
+      </w:r>
+    </w:p>
+    <w:p>
+      <w:r>
+        <w:rPr>
+          <w:color w:val="FF0000"/>
+        </w:rPr>
+        <w:t>The*</w:t>
+      </w:r>
+      <w:r>
+        <w:t xml:space="preserve"> relationship symbol </w:t>
+      </w:r>
+      <w:r>
+        <w:rPr>
+          <w:color w:val="FF0000"/>
+        </w:rPr>
+        <w:t>is</w:t>
+      </w:r>
+      <w:r>
+        <w:t xml:space="preserve"> a double circle. </w:t>
+      </w:r>
+      <w:r>
+        <w:rPr>
+          <w:color w:val="FF0000"/>
+        </w:rPr>
+        <w:t>The*</w:t>
+      </w:r>
+      <w:r>
+        <w:t xml:space="preserve"> reason behind </w:t>
+      </w:r>
+      <w:r>
+        <w:rPr>
+          <w:color w:val="FF0000"/>
+        </w:rPr>
+        <w:t>this</w:t>
+      </w:r>
+      <w:r>
+        <w:t xml:space="preserve"> notation, </w:t>
+      </w:r>
+      <w:r>
+        <w:rPr>
+          <w:color w:val="FF0000"/>
+        </w:rPr>
+        <w:t>was</w:t>
+      </w:r>
+      <w:r>
+        <w:t xml:space="preserve"> </w:t>
+      </w:r>
+      <w:r>
+        <w:rPr>
+          <w:color w:val="FF0000"/>
+        </w:rPr>
+        <w:t>already</w:t>
+      </w:r>
+      <w:r>
+        <w:t xml:space="preserve"> explained in </w:t>
+      </w:r>
+      <w:r>
+        <w:rPr>
+          <w:color w:val="FF0000"/>
+        </w:rPr>
+        <w:t>the*</w:t>
+      </w:r>
+      <w:r>
+        <w:t xml:space="preserve"> article </w:t>
+      </w:r>
+      <w:r>
+        <w:rPr>
+          <w:i/>
+        </w:rPr>
+        <w:t>Relationships</w:t>
+      </w:r>
+      <w:r>
+        <w:rPr>
+          <w:i/>
+        </w:rPr>
+        <w:t xml:space="preserve"> in a Diagram</w:t>
+      </w:r>
+      <w:r>
+        <w:t xml:space="preserve">. </w:t>
+      </w:r>
+      <w:r>
+        <w:rPr>
+          <w:color w:val="FF0000"/>
+        </w:rPr>
+        <w:t>The*</w:t>
+      </w:r>
+      <w:r>
+        <w:t xml:space="preserve"> notation </w:t>
+      </w:r>
+      <w:r>
+        <w:rPr>
+          <w:color w:val="FF0000"/>
+        </w:rPr>
+        <w:t>is</w:t>
+      </w:r>
+      <w:r>
+        <w:t xml:space="preserve"> accomplished by first taking </w:t>
+      </w:r>
+      <w:r>
+        <w:rPr>
+          <w:color w:val="FF0000"/>
+        </w:rPr>
+        <w:t>the*</w:t>
+      </w:r>
+      <w:r>
+        <w:t xml:space="preserve"> original picture with one class refering to another and </w:t>
+      </w:r>
+      <w:r>
+        <w:rPr>
+          <w:color w:val="FF0000"/>
+        </w:rPr>
+        <w:t>the*</w:t>
+      </w:r>
+      <w:r>
+        <w:t xml:space="preserve"> other refering back to </w:t>
+      </w:r>
+      <w:r>
+        <w:rPr>
+          <w:color w:val="FF0000"/>
+        </w:rPr>
+        <w:t>the*</w:t>
+      </w:r>
+      <w:r>
+        <w:t xml:space="preserve"> first class:</w:t>
+      </w:r>
+    </w:p>
+    <w:p/>
+    <w:p>
+      <w:pPr>
+        <w:ind w:left="852"/>
+      </w:pPr>
+      <w:r>
+        <w:rPr>
+          <w:noProof/>
+        </w:rPr>
+        <w:drawing>
+          <wp:inline distT="0" distB="0" distL="0" distR="0" wp14:anchorId="46F0781E" wp14:editId="123CE6ED">
+            <wp:extent cx="2403475" cy="747395"/>
+            <wp:effectExtent l="0" t="0" r="0" b="0"/>
+            <wp:docPr id="37" name="Picture 37"/>
+            <wp:cNvGraphicFramePr>
+              <a:graphicFrameLocks xmlns:a="http://schemas.openxmlformats.org/drawingml/2006/main" noChangeAspect="1"/>
+            </wp:cNvGraphicFramePr>
+            <a:graphic xmlns:a="http://schemas.openxmlformats.org/drawingml/2006/main">
+              <a:graphicData uri="http://schemas.openxmlformats.org/drawingml/2006/picture">
+                <pic:pic xmlns:pic="http://schemas.openxmlformats.org/drawingml/2006/picture">
+                  <pic:nvPicPr>
+                    <pic:cNvPr id="0" name="Picture 3"/>
+                    <pic:cNvPicPr>
+                      <a:picLocks noChangeAspect="1" noChangeArrowheads="1"/>
+                    </pic:cNvPicPr>
+                  </pic:nvPicPr>
+                  <pic:blipFill>
+                    <a:blip r:embed="rId29">
+                      <a:lum bright="-24000"/>
+                      <a:extLst>
+                        <a:ext uri="{28A0092B-C50C-407E-A947-70E740481C1C}">
+                          <a14:useLocalDpi xmlns:a14="http://schemas.microsoft.com/office/drawing/2010/main" val="0"/>
+                        </a:ext>
+                      </a:extLst>
+                    </a:blip>
+                    <a:srcRect/>
+                    <a:stretch>
+                      <a:fillRect/>
+                    </a:stretch>
+                  </pic:blipFill>
+                  <pic:spPr bwMode="auto">
+                    <a:xfrm>
+                      <a:off x="0" y="0"/>
+                      <a:ext cx="2403475" cy="747395"/>
+                    </a:xfrm>
+                    <a:prstGeom prst="rect">
+                      <a:avLst/>
+                    </a:prstGeom>
+                    <a:noFill/>
+                    <a:ln>
+                      <a:noFill/>
+                    </a:ln>
+                  </pic:spPr>
+                </pic:pic>
+              </a:graphicData>
+            </a:graphic>
+          </wp:inline>
+        </w:drawing>
+      </w:r>
+    </w:p>
+    <w:p/>
+    <w:p>
+      <w:r>
+        <w:rPr>
+          <w:color w:val="FF0000"/>
+        </w:rPr>
+        <w:t>Then*</w:t>
+      </w:r>
+      <w:r>
+        <w:t xml:space="preserve">, an imaginary reference to </w:t>
+      </w:r>
+      <w:r>
+        <w:rPr>
+          <w:color w:val="FF0000"/>
+        </w:rPr>
+        <w:t>each</w:t>
+      </w:r>
+      <w:r>
+        <w:t xml:space="preserve"> class </w:t>
+      </w:r>
+      <w:r>
+        <w:rPr>
+          <w:color w:val="FF0000"/>
+        </w:rPr>
+        <w:t>is</w:t>
+      </w:r>
+      <w:r>
+        <w:t xml:space="preserve"> added to </w:t>
+      </w:r>
+      <w:r>
+        <w:rPr>
+          <w:color w:val="FF0000"/>
+        </w:rPr>
+        <w:t>the*</w:t>
+      </w:r>
+      <w:r>
+        <w:t xml:space="preserve"> diagram</w:t>
+      </w:r>
+    </w:p>
+    <w:p/>
+    <w:p>
+      <w:pPr>
+        <w:ind w:left="852"/>
+      </w:pPr>
+      <w:r>
+        <w:rPr>
+          <w:noProof/>
+        </w:rPr>
+        <w:drawing>
+          <wp:inline distT="0" distB="0" distL="0" distR="0" wp14:anchorId="4573C546" wp14:editId="0563EA98">
+            <wp:extent cx="2434590" cy="1257300"/>
+            <wp:effectExtent l="0" t="0" r="0" b="0"/>
+            <wp:docPr id="38" name="Picture 38"/>
+            <wp:cNvGraphicFramePr>
+              <a:graphicFrameLocks xmlns:a="http://schemas.openxmlformats.org/drawingml/2006/main" noChangeAspect="1"/>
+            </wp:cNvGraphicFramePr>
+            <a:graphic xmlns:a="http://schemas.openxmlformats.org/drawingml/2006/main">
+              <a:graphicData uri="http://schemas.openxmlformats.org/drawingml/2006/picture">
+                <pic:pic xmlns:pic="http://schemas.openxmlformats.org/drawingml/2006/picture">
+                  <pic:nvPicPr>
+                    <pic:cNvPr id="0" name="Picture 4"/>
+                    <pic:cNvPicPr>
+                      <a:picLocks noChangeAspect="1" noChangeArrowheads="1"/>
+                    </pic:cNvPicPr>
+                  </pic:nvPicPr>
+                  <pic:blipFill>
+                    <a:blip r:embed="rId30">
+                      <a:lum bright="-24000"/>
+                      <a:extLst>
+                        <a:ext uri="{28A0092B-C50C-407E-A947-70E740481C1C}">
+                          <a14:useLocalDpi xmlns:a14="http://schemas.microsoft.com/office/drawing/2010/main" val="0"/>
+                        </a:ext>
+                      </a:extLst>
+                    </a:blip>
+                    <a:srcRect/>
+                    <a:stretch>
+                      <a:fillRect/>
+                    </a:stretch>
+                  </pic:blipFill>
+                  <pic:spPr bwMode="auto">
+                    <a:xfrm>
+                      <a:off x="0" y="0"/>
+                      <a:ext cx="2434590" cy="1257300"/>
+                    </a:xfrm>
+                    <a:prstGeom prst="rect">
+                      <a:avLst/>
+                    </a:prstGeom>
+                    <a:noFill/>
+                    <a:ln>
+                      <a:noFill/>
+                    </a:ln>
+                  </pic:spPr>
+                </pic:pic>
+              </a:graphicData>
+            </a:graphic>
+          </wp:inline>
+        </w:drawing>
+      </w:r>
+    </w:p>
+    <w:p/>
+    <w:p>
+      <w:r>
+        <w:t xml:space="preserve">Next, </w:t>
+      </w:r>
+      <w:r>
+        <w:rPr>
+          <w:color w:val="FF0000"/>
+        </w:rPr>
+        <w:t>the*</w:t>
+      </w:r>
+      <w:r>
+        <w:t xml:space="preserve"> class lines </w:t>
+      </w:r>
+      <w:r>
+        <w:rPr>
+          <w:color w:val="FF0000"/>
+        </w:rPr>
+        <w:t>are</w:t>
+      </w:r>
+      <w:r>
+        <w:t xml:space="preserve"> merged, </w:t>
+      </w:r>
+      <w:r>
+        <w:rPr>
+          <w:color w:val="FF0000"/>
+        </w:rPr>
+        <w:t>but*</w:t>
+      </w:r>
+      <w:r>
+        <w:t xml:space="preserve"> also </w:t>
+      </w:r>
+      <w:r>
+        <w:rPr>
+          <w:color w:val="FF0000"/>
+        </w:rPr>
+        <w:t>the*</w:t>
+      </w:r>
+      <w:r>
+        <w:t xml:space="preserve"> class symbols </w:t>
+      </w:r>
+      <w:r>
+        <w:rPr>
+          <w:color w:val="FF0000"/>
+        </w:rPr>
+        <w:t>are</w:t>
+      </w:r>
+      <w:r>
+        <w:t xml:space="preserve"> merged:</w:t>
+      </w:r>
+    </w:p>
+    <w:p/>
+    <w:p>
+      <w:pPr>
+        <w:ind w:left="852"/>
+      </w:pPr>
+      <w:r>
+        <w:rPr>
+          <w:noProof/>
+        </w:rPr>
+        <w:drawing>
+          <wp:inline distT="0" distB="0" distL="0" distR="0" wp14:anchorId="652B8CBA" wp14:editId="52C2AEA9">
+            <wp:extent cx="2054225" cy="809625"/>
+            <wp:effectExtent l="0" t="0" r="0" b="0"/>
+            <wp:docPr id="39" name="Picture 39"/>
+            <wp:cNvGraphicFramePr>
+              <a:graphicFrameLocks xmlns:a="http://schemas.openxmlformats.org/drawingml/2006/main" noChangeAspect="1"/>
+            </wp:cNvGraphicFramePr>
+            <a:graphic xmlns:a="http://schemas.openxmlformats.org/drawingml/2006/main">
+              <a:graphicData uri="http://schemas.openxmlformats.org/drawingml/2006/picture">
+                <pic:pic xmlns:pic="http://schemas.openxmlformats.org/drawingml/2006/picture">
+                  <pic:nvPicPr>
+                    <pic:cNvPr id="0" name="Picture 5"/>
+                    <pic:cNvPicPr>
+                      <a:picLocks noChangeAspect="1" noChangeArrowheads="1"/>
+                    </pic:cNvPicPr>
+                  </pic:nvPicPr>
+                  <pic:blipFill>
+                    <a:blip r:embed="rId31">
+                      <a:lum bright="-24000"/>
+                      <a:extLst>
+                        <a:ext uri="{28A0092B-C50C-407E-A947-70E740481C1C}">
+                          <a14:useLocalDpi xmlns:a14="http://schemas.microsoft.com/office/drawing/2010/main" val="0"/>
+                        </a:ext>
+                      </a:extLst>
+                    </a:blip>
+                    <a:srcRect/>
+                    <a:stretch>
+                      <a:fillRect/>
+                    </a:stretch>
+                  </pic:blipFill>
+                  <pic:spPr bwMode="auto">
+                    <a:xfrm>
+                      <a:off x="0" y="0"/>
+                      <a:ext cx="2054225" cy="809625"/>
+                    </a:xfrm>
+                    <a:prstGeom prst="rect">
+                      <a:avLst/>
+                    </a:prstGeom>
+                    <a:noFill/>
+                    <a:ln>
+                      <a:noFill/>
+                    </a:ln>
+                  </pic:spPr>
+                </pic:pic>
+              </a:graphicData>
+            </a:graphic>
+          </wp:inline>
+        </w:drawing>
+      </w:r>
+    </w:p>
+    <w:p/>
+    <w:p>
+      <w:r>
+        <w:rPr>
+          <w:color w:val="FF0000"/>
+        </w:rPr>
+        <w:t>The*</w:t>
+      </w:r>
+      <w:r>
+        <w:t xml:space="preserve"> notation </w:t>
+      </w:r>
+      <w:r>
+        <w:rPr>
+          <w:color w:val="FF0000"/>
+        </w:rPr>
+        <w:t>would*</w:t>
+      </w:r>
+      <w:r>
+        <w:t xml:space="preserve"> still be ambiguous, </w:t>
+      </w:r>
+      <w:r>
+        <w:rPr>
+          <w:color w:val="FF0000"/>
+        </w:rPr>
+        <w:t>if*</w:t>
+      </w:r>
+      <w:r>
+        <w:t xml:space="preserve"> it weren’t for </w:t>
+      </w:r>
+      <w:r>
+        <w:rPr>
+          <w:color w:val="FF0000"/>
+        </w:rPr>
+        <w:t>the*</w:t>
+      </w:r>
+      <w:r>
+        <w:t xml:space="preserve"> double line of </w:t>
+      </w:r>
+      <w:r>
+        <w:rPr>
+          <w:color w:val="FF0000"/>
+        </w:rPr>
+        <w:t>the*</w:t>
+      </w:r>
+      <w:r>
+        <w:t xml:space="preserve"> merged object symbols. </w:t>
+      </w:r>
+      <w:r>
+        <w:rPr>
+          <w:color w:val="FF0000"/>
+        </w:rPr>
+        <w:t>So</w:t>
+      </w:r>
+      <w:r>
+        <w:t xml:space="preserve"> a double circle symbolizes a relationship between objects.</w:t>
+      </w:r>
+    </w:p>
+    <w:p/>
+    <w:p>
+      <w:r>
+        <w:t xml:space="preserve">For relationships between classes </w:t>
+      </w:r>
+      <w:r>
+        <w:rPr>
+          <w:color w:val="FF0000"/>
+        </w:rPr>
+        <w:t>the*</w:t>
+      </w:r>
+      <w:r>
+        <w:t xml:space="preserve"> relationship symbol </w:t>
+      </w:r>
+      <w:r>
+        <w:rPr>
+          <w:color w:val="FF0000"/>
+        </w:rPr>
+        <w:t>is</w:t>
+      </w:r>
+      <w:r>
+        <w:t xml:space="preserve"> a double </w:t>
+      </w:r>
+      <w:r>
+        <w:rPr>
+          <w:i/>
+        </w:rPr>
+        <w:t xml:space="preserve">dashed </w:t>
+      </w:r>
+      <w:r>
+        <w:t xml:space="preserve">circle. For relationships between objects, </w:t>
+      </w:r>
+      <w:r>
+        <w:rPr>
+          <w:color w:val="FF0000"/>
+        </w:rPr>
+        <w:t>the*</w:t>
+      </w:r>
+      <w:r>
+        <w:t xml:space="preserve"> relationship symbol </w:t>
+      </w:r>
+      <w:r>
+        <w:rPr>
+          <w:color w:val="FF0000"/>
+        </w:rPr>
+        <w:t>is</w:t>
+      </w:r>
+      <w:r>
+        <w:t xml:space="preserve"> a double circle drawn with </w:t>
+      </w:r>
+      <w:r>
+        <w:rPr>
+          <w:i/>
+        </w:rPr>
+        <w:t xml:space="preserve">solid </w:t>
+      </w:r>
+      <w:r>
+        <w:t>lines.</w:t>
+      </w:r>
+    </w:p>
+    <w:p>
+      <w:pPr>
+        <w:pStyle w:val="Heading4"/>
+      </w:pPr>
+      <w:r>
+        <w:t>Counterpart out of sight</w:t>
+      </w:r>
+    </w:p>
+    <w:p>
+      <w:r>
+        <w:rPr>
+          <w:color w:val="FF0000"/>
+        </w:rPr>
+        <w:t>When*</w:t>
+      </w:r>
+      <w:r>
+        <w:t xml:space="preserve"> </w:t>
+      </w:r>
+      <w:r>
+        <w:rPr>
+          <w:color w:val="FF0000"/>
+        </w:rPr>
+        <w:t>the*</w:t>
+      </w:r>
+      <w:r>
+        <w:t xml:space="preserve"> counterpart of </w:t>
+      </w:r>
+      <w:r>
+        <w:rPr>
+          <w:color w:val="FF0000"/>
+        </w:rPr>
+        <w:t>the*</w:t>
+      </w:r>
+      <w:r>
+        <w:t xml:space="preserve"> relationship </w:t>
+      </w:r>
+      <w:r>
+        <w:rPr>
+          <w:color w:val="FF0000"/>
+        </w:rPr>
+        <w:t>is</w:t>
+      </w:r>
+      <w:r>
+        <w:t xml:space="preserve"> out of sight, a line </w:t>
+      </w:r>
+      <w:r>
+        <w:rPr>
+          <w:color w:val="FF0000"/>
+        </w:rPr>
+        <w:t>should</w:t>
+      </w:r>
+      <w:r>
+        <w:t xml:space="preserve"> point out of </w:t>
+      </w:r>
+      <w:r>
+        <w:rPr>
+          <w:color w:val="FF0000"/>
+        </w:rPr>
+        <w:t>the*</w:t>
+      </w:r>
+      <w:r>
+        <w:t xml:space="preserve"> diagram. A catch there </w:t>
+      </w:r>
+      <w:r>
+        <w:rPr>
+          <w:color w:val="FF0000"/>
+        </w:rPr>
+        <w:t>is</w:t>
+      </w:r>
+      <w:r>
+        <w:t xml:space="preserve">, that </w:t>
+      </w:r>
+      <w:r>
+        <w:rPr>
+          <w:color w:val="FF0000"/>
+        </w:rPr>
+        <w:t>you</w:t>
+      </w:r>
+      <w:r>
+        <w:rPr>
+          <w:color w:val="FF0000"/>
+        </w:rPr>
+        <w:t>*</w:t>
+      </w:r>
+      <w:r>
+        <w:t xml:space="preserve"> </w:t>
+      </w:r>
+      <w:r>
+        <w:rPr>
+          <w:color w:val="FF0000"/>
+        </w:rPr>
+        <w:t>can*</w:t>
+      </w:r>
+      <w:r>
+        <w:t xml:space="preserve">’t see </w:t>
+      </w:r>
+      <w:r>
+        <w:rPr>
+          <w:color w:val="FF0000"/>
+        </w:rPr>
+        <w:t>if*</w:t>
+      </w:r>
+      <w:r>
+        <w:t xml:space="preserve"> </w:t>
+      </w:r>
+      <w:r>
+        <w:rPr>
+          <w:color w:val="FF0000"/>
+        </w:rPr>
+        <w:t>the*</w:t>
+      </w:r>
+      <w:r>
+        <w:t xml:space="preserve"> relationship counterpart </w:t>
+      </w:r>
+      <w:r>
+        <w:rPr>
+          <w:color w:val="FF0000"/>
+        </w:rPr>
+        <w:t>is</w:t>
+      </w:r>
+      <w:r>
+        <w:t xml:space="preserve"> part of a multiplicity of </w:t>
+      </w:r>
+      <w:r>
+        <w:rPr>
+          <w:b/>
+          <w:bCs/>
+        </w:rPr>
+        <w:t>n</w:t>
+      </w:r>
+      <w:r>
+        <w:t xml:space="preserve"> or </w:t>
+      </w:r>
+      <w:r>
+        <w:rPr>
+          <w:color w:val="FF0000"/>
+        </w:rPr>
+        <w:t>not</w:t>
+      </w:r>
+      <w:r>
+        <w:rPr>
+          <w:color w:val="FF0000"/>
+        </w:rPr>
+        <w:t>*</w:t>
+      </w:r>
+      <w:r>
+        <w:t xml:space="preserve">. Therefore, </w:t>
+      </w:r>
+      <w:r>
+        <w:rPr>
+          <w:color w:val="FF0000"/>
+        </w:rPr>
+        <w:t>the*</w:t>
+      </w:r>
+      <w:r>
+        <w:t xml:space="preserve"> multiplicity </w:t>
+      </w:r>
+      <w:r>
+        <w:rPr>
+          <w:color w:val="FF0000"/>
+        </w:rPr>
+        <w:t>is</w:t>
+      </w:r>
+      <w:r>
+        <w:t xml:space="preserve"> expressed at </w:t>
+      </w:r>
+      <w:r>
+        <w:rPr>
+          <w:color w:val="FF0000"/>
+        </w:rPr>
+        <w:t>the*</w:t>
+      </w:r>
+      <w:r>
+        <w:t xml:space="preserve"> end of th line pointing out of </w:t>
+      </w:r>
+      <w:r>
+        <w:rPr>
+          <w:color w:val="FF0000"/>
+        </w:rPr>
+        <w:t>the*</w:t>
+      </w:r>
+      <w:r>
+        <w:t xml:space="preserve"> diagram as follows:</w:t>
+      </w:r>
+    </w:p>
+    <w:p/>
+    <w:p>
+      <w:pPr>
+        <w:ind w:left="852"/>
+      </w:pPr>
+      <w:r>
+        <w:rPr>
+          <w:noProof/>
+        </w:rPr>
+        <w:drawing>
+          <wp:inline distT="0" distB="0" distL="0" distR="0" wp14:anchorId="0AEE08CB" wp14:editId="68D4159B">
+            <wp:extent cx="1949450" cy="1875155"/>
+            <wp:effectExtent l="0" t="0" r="0" b="0"/>
+            <wp:docPr id="43" name="Picture 43"/>
+            <wp:cNvGraphicFramePr>
+              <a:graphicFrameLocks xmlns:a="http://schemas.openxmlformats.org/drawingml/2006/main" noChangeAspect="1"/>
+            </wp:cNvGraphicFramePr>
+            <a:graphic xmlns:a="http://schemas.openxmlformats.org/drawingml/2006/main">
+              <a:graphicData uri="http://schemas.openxmlformats.org/drawingml/2006/picture">
+                <pic:pic xmlns:pic="http://schemas.openxmlformats.org/drawingml/2006/picture">
+                  <pic:nvPicPr>
+                    <pic:cNvPr id="0" name="Picture 9"/>
+                    <pic:cNvPicPr>
+                      <a:picLocks noChangeAspect="1" noChangeArrowheads="1"/>
+                    </pic:cNvPicPr>
+                  </pic:nvPicPr>
+                  <pic:blipFill>
+                    <a:blip r:embed="rId32">
+                      <a:lum bright="-24000"/>
+                      <a:extLst>
+                        <a:ext uri="{28A0092B-C50C-407E-A947-70E740481C1C}">
+                          <a14:useLocalDpi xmlns:a14="http://schemas.microsoft.com/office/drawing/2010/main" val="0"/>
+                        </a:ext>
+                      </a:extLst>
+                    </a:blip>
+                    <a:srcRect/>
+                    <a:stretch>
+                      <a:fillRect/>
+                    </a:stretch>
+                  </pic:blipFill>
+                  <pic:spPr bwMode="auto">
+                    <a:xfrm>
+                      <a:off x="0" y="0"/>
+                      <a:ext cx="1949450" cy="1875155"/>
+                    </a:xfrm>
+                    <a:prstGeom prst="rect">
+                      <a:avLst/>
+                    </a:prstGeom>
+                    <a:noFill/>
+                    <a:ln>
+                      <a:noFill/>
+                    </a:ln>
+                  </pic:spPr>
+                </pic:pic>
+              </a:graphicData>
+            </a:graphic>
+          </wp:inline>
+        </w:drawing>
+      </w:r>
+    </w:p>
+    <w:p>
+      <w:pPr>
+        <w:pStyle w:val="Heading4"/>
+      </w:pPr>
+      <w:r>
+        <w:rPr>
+          <w:color w:val="FF0000"/>
+        </w:rPr>
+        <w:t>No</w:t>
+      </w:r>
+      <w:r>
+        <w:t xml:space="preserve"> reuse of merged imaginary references</w:t>
+      </w:r>
+    </w:p>
+    <w:p>
+      <w:r>
+        <w:rPr>
+          <w:color w:val="FF0000"/>
+        </w:rPr>
+        <w:t>If*</w:t>
+      </w:r>
+      <w:r>
+        <w:t xml:space="preserve"> two imaginary references </w:t>
+      </w:r>
+      <w:r>
+        <w:rPr>
+          <w:color w:val="FF0000"/>
+        </w:rPr>
+        <w:t>have</w:t>
+      </w:r>
+      <w:r>
+        <w:t xml:space="preserve"> merged, </w:t>
+      </w:r>
+      <w:r>
+        <w:rPr>
+          <w:color w:val="FF0000"/>
+        </w:rPr>
+        <w:t>to be</w:t>
+      </w:r>
+      <w:r>
+        <w:t xml:space="preserve">come a relationship symbol, </w:t>
+      </w:r>
+      <w:r>
+        <w:rPr>
+          <w:color w:val="FF0000"/>
+        </w:rPr>
+        <w:t>then*</w:t>
+      </w:r>
+      <w:r>
+        <w:t xml:space="preserve"> other references to </w:t>
+      </w:r>
+      <w:r>
+        <w:rPr>
+          <w:color w:val="FF0000"/>
+        </w:rPr>
+        <w:t>the*</w:t>
+      </w:r>
+      <w:r>
+        <w:t xml:space="preserve"> same objects won’t connect to an imaginary reference that has merged </w:t>
+      </w:r>
+      <w:r>
+        <w:rPr>
+          <w:color w:val="FF0000"/>
+        </w:rPr>
+        <w:t>to be</w:t>
+      </w:r>
+      <w:r>
+        <w:t>come a relationship symbol. Relationships create their own imaginary references, that aren’t reused.</w:t>
+      </w:r>
+    </w:p>
+    <w:p/>
+    <w:p>
+      <w:r>
+        <w:t xml:space="preserve">Here </w:t>
+      </w:r>
+      <w:r>
+        <w:rPr>
+          <w:color w:val="FF0000"/>
+        </w:rPr>
+        <w:t>is</w:t>
+      </w:r>
+      <w:r>
+        <w:t xml:space="preserve"> a relationship between two objects:</w:t>
+      </w:r>
+    </w:p>
+    <w:p/>
+    <w:p>
+      <w:pPr>
+        <w:ind w:left="852"/>
+      </w:pPr>
+      <w:r>
+        <w:rPr>
+          <w:noProof/>
+        </w:rPr>
+        <w:drawing>
+          <wp:inline distT="0" distB="0" distL="0" distR="0" wp14:anchorId="2B4DCE8D" wp14:editId="62F9B8A2">
+            <wp:extent cx="2054225" cy="809625"/>
+            <wp:effectExtent l="0" t="0" r="0" b="0"/>
+            <wp:docPr id="44" name="Picture 44"/>
+            <wp:cNvGraphicFramePr>
+              <a:graphicFrameLocks xmlns:a="http://schemas.openxmlformats.org/drawingml/2006/main" noChangeAspect="1"/>
+            </wp:cNvGraphicFramePr>
+            <a:graphic xmlns:a="http://schemas.openxmlformats.org/drawingml/2006/main">
+              <a:graphicData uri="http://schemas.openxmlformats.org/drawingml/2006/picture">
+                <pic:pic xmlns:pic="http://schemas.openxmlformats.org/drawingml/2006/picture">
+                  <pic:nvPicPr>
+                    <pic:cNvPr id="0" name="Picture 10"/>
+                    <pic:cNvPicPr>
+                      <a:picLocks noChangeAspect="1" noChangeArrowheads="1"/>
+                    </pic:cNvPicPr>
+                  </pic:nvPicPr>
+                  <pic:blipFill>
+                    <a:blip r:embed="rId31">
+                      <a:lum bright="-24000"/>
+                      <a:extLst>
+                        <a:ext uri="{28A0092B-C50C-407E-A947-70E740481C1C}">
+                          <a14:useLocalDpi xmlns:a14="http://schemas.microsoft.com/office/drawing/2010/main" val="0"/>
+                        </a:ext>
+                      </a:extLst>
+                    </a:blip>
+                    <a:srcRect/>
+                    <a:stretch>
+                      <a:fillRect/>
+                    </a:stretch>
+                  </pic:blipFill>
+                  <pic:spPr bwMode="auto">
+                    <a:xfrm>
+                      <a:off x="0" y="0"/>
+                      <a:ext cx="2054225" cy="809625"/>
+                    </a:xfrm>
+                    <a:prstGeom prst="rect">
+                      <a:avLst/>
+                    </a:prstGeom>
+                    <a:noFill/>
+                    <a:ln>
+                      <a:noFill/>
+                    </a:ln>
+                  </pic:spPr>
+                </pic:pic>
+              </a:graphicData>
+            </a:graphic>
+          </wp:inline>
+        </w:drawing>
+      </w:r>
+    </w:p>
+    <w:p/>
+    <w:p>
+      <w:r>
+        <w:rPr>
+          <w:color w:val="FF0000"/>
+        </w:rPr>
+        <w:t>The*</w:t>
+      </w:r>
+      <w:r>
+        <w:t xml:space="preserve"> two objects refer to eachother. </w:t>
+      </w:r>
+      <w:r>
+        <w:rPr>
+          <w:color w:val="FF0000"/>
+        </w:rPr>
+        <w:t>This</w:t>
+      </w:r>
+      <w:r>
+        <w:t xml:space="preserve"> originally consisted of two distinct references:</w:t>
+      </w:r>
+    </w:p>
+    <w:p/>
+    <w:p>
+      <w:pPr>
+        <w:ind w:left="852"/>
+      </w:pPr>
+      <w:r>
+        <w:rPr>
+          <w:noProof/>
+        </w:rPr>
+        <w:drawing>
+          <wp:inline distT="0" distB="0" distL="0" distR="0" wp14:anchorId="212D0EA6" wp14:editId="5897AA14">
+            <wp:extent cx="2403475" cy="747395"/>
+            <wp:effectExtent l="0" t="0" r="0" b="0"/>
+            <wp:docPr id="45" name="Picture 45"/>
+            <wp:cNvGraphicFramePr>
+              <a:graphicFrameLocks xmlns:a="http://schemas.openxmlformats.org/drawingml/2006/main" noChangeAspect="1"/>
+            </wp:cNvGraphicFramePr>
+            <a:graphic xmlns:a="http://schemas.openxmlformats.org/drawingml/2006/main">
+              <a:graphicData uri="http://schemas.openxmlformats.org/drawingml/2006/picture">
+                <pic:pic xmlns:pic="http://schemas.openxmlformats.org/drawingml/2006/picture">
+                  <pic:nvPicPr>
+                    <pic:cNvPr id="0" name="Picture 11"/>
+                    <pic:cNvPicPr>
+                      <a:picLocks noChangeAspect="1" noChangeArrowheads="1"/>
+                    </pic:cNvPicPr>
+                  </pic:nvPicPr>
+                  <pic:blipFill>
+                    <a:blip r:embed="rId29">
+                      <a:lum bright="-24000"/>
+                      <a:extLst>
+                        <a:ext uri="{28A0092B-C50C-407E-A947-70E740481C1C}">
+                          <a14:useLocalDpi xmlns:a14="http://schemas.microsoft.com/office/drawing/2010/main" val="0"/>
+                        </a:ext>
+                      </a:extLst>
+                    </a:blip>
+                    <a:srcRect/>
+                    <a:stretch>
+                      <a:fillRect/>
+                    </a:stretch>
+                  </pic:blipFill>
+                  <pic:spPr bwMode="auto">
+                    <a:xfrm>
+                      <a:off x="0" y="0"/>
+                      <a:ext cx="2403475" cy="747395"/>
+                    </a:xfrm>
+                    <a:prstGeom prst="rect">
+                      <a:avLst/>
+                    </a:prstGeom>
+                    <a:noFill/>
+                    <a:ln>
+                      <a:noFill/>
+                    </a:ln>
+                  </pic:spPr>
+                </pic:pic>
+              </a:graphicData>
+            </a:graphic>
+          </wp:inline>
+        </w:drawing>
+      </w:r>
+    </w:p>
+    <w:p/>
+    <w:p>
+      <w:r>
+        <w:t xml:space="preserve">Imaginary references </w:t>
+      </w:r>
+      <w:r>
+        <w:rPr>
+          <w:color w:val="FF0000"/>
+        </w:rPr>
+        <w:t>were</w:t>
+      </w:r>
+      <w:r>
+        <w:t xml:space="preserve"> put on one level higher:</w:t>
+      </w:r>
+    </w:p>
+    <w:p/>
+    <w:p>
+      <w:pPr>
+        <w:ind w:left="852"/>
+      </w:pPr>
+      <w:r>
+        <w:rPr>
+          <w:noProof/>
+        </w:rPr>
+        <w:drawing>
+          <wp:inline distT="0" distB="0" distL="0" distR="0" wp14:anchorId="4D64AECF" wp14:editId="2A932A78">
+            <wp:extent cx="2434590" cy="1257300"/>
+            <wp:effectExtent l="0" t="0" r="0" b="0"/>
+            <wp:docPr id="46" name="Picture 46"/>
+            <wp:cNvGraphicFramePr>
+              <a:graphicFrameLocks xmlns:a="http://schemas.openxmlformats.org/drawingml/2006/main" noChangeAspect="1"/>
+            </wp:cNvGraphicFramePr>
+            <a:graphic xmlns:a="http://schemas.openxmlformats.org/drawingml/2006/main">
+              <a:graphicData uri="http://schemas.openxmlformats.org/drawingml/2006/picture">
+                <pic:pic xmlns:pic="http://schemas.openxmlformats.org/drawingml/2006/picture">
+                  <pic:nvPicPr>
+                    <pic:cNvPr id="0" name="Picture 12"/>
+                    <pic:cNvPicPr>
+                      <a:picLocks noChangeAspect="1" noChangeArrowheads="1"/>
+                    </pic:cNvPicPr>
+                  </pic:nvPicPr>
+                  <pic:blipFill>
+                    <a:blip r:embed="rId30">
+                      <a:lum bright="-24000"/>
+                      <a:extLst>
+                        <a:ext uri="{28A0092B-C50C-407E-A947-70E740481C1C}">
+                          <a14:useLocalDpi xmlns:a14="http://schemas.microsoft.com/office/drawing/2010/main" val="0"/>
+                        </a:ext>
+                      </a:extLst>
+                    </a:blip>
+                    <a:srcRect/>
+                    <a:stretch>
+                      <a:fillRect/>
+                    </a:stretch>
+                  </pic:blipFill>
+                  <pic:spPr bwMode="auto">
+                    <a:xfrm>
+                      <a:off x="0" y="0"/>
+                      <a:ext cx="2434590" cy="1257300"/>
+                    </a:xfrm>
+                    <a:prstGeom prst="rect">
+                      <a:avLst/>
+                    </a:prstGeom>
+                    <a:noFill/>
+                    <a:ln>
+                      <a:noFill/>
+                    </a:ln>
+                  </pic:spPr>
+                </pic:pic>
+              </a:graphicData>
+            </a:graphic>
+          </wp:inline>
+        </w:drawing>
+      </w:r>
+    </w:p>
+    <w:p/>
+    <w:p>
+      <w:r>
+        <w:rPr>
+          <w:color w:val="FF0000"/>
+        </w:rPr>
+        <w:t>If*</w:t>
+      </w:r>
+      <w:r>
+        <w:t xml:space="preserve"> other references to </w:t>
+      </w:r>
+      <w:r>
+        <w:rPr>
+          <w:color w:val="FF0000"/>
+        </w:rPr>
+        <w:t>the*</w:t>
+      </w:r>
+      <w:r>
+        <w:t xml:space="preserve"> same objects </w:t>
+      </w:r>
+      <w:r>
+        <w:rPr>
+          <w:color w:val="FF0000"/>
+        </w:rPr>
+        <w:t>were</w:t>
+      </w:r>
+      <w:r>
+        <w:t xml:space="preserve"> also displayed in </w:t>
+      </w:r>
+      <w:r>
+        <w:rPr>
+          <w:color w:val="FF0000"/>
+        </w:rPr>
+        <w:t>the*</w:t>
+      </w:r>
+      <w:r>
+        <w:t xml:space="preserve"> diagram, </w:t>
+      </w:r>
+      <w:r>
+        <w:rPr>
+          <w:color w:val="FF0000"/>
+        </w:rPr>
+        <w:t>then*</w:t>
+      </w:r>
+      <w:r>
+        <w:t xml:space="preserve"> they </w:t>
+      </w:r>
+      <w:r>
+        <w:rPr>
+          <w:color w:val="FF0000"/>
+        </w:rPr>
+        <w:t>would*</w:t>
+      </w:r>
+      <w:r>
+        <w:t xml:space="preserve"> connect to </w:t>
+      </w:r>
+      <w:r>
+        <w:rPr>
+          <w:color w:val="FF0000"/>
+        </w:rPr>
+        <w:t>the*</w:t>
+      </w:r>
+      <w:r>
+        <w:t xml:space="preserve"> same imaginary references, put on a higher level:</w:t>
+      </w:r>
+    </w:p>
+    <w:p/>
+    <w:p>
+      <w:r>
+        <w:rPr>
+          <w:noProof/>
+        </w:rPr>
+        <w:drawing>
+          <wp:inline distT="0" distB="0" distL="0" distR="0" wp14:anchorId="6AD10D51" wp14:editId="70F8C074">
+            <wp:extent cx="2934970" cy="1343660"/>
+            <wp:effectExtent l="0" t="0" r="0" b="0"/>
+            <wp:docPr id="47" name="Picture 47"/>
+            <wp:cNvGraphicFramePr>
+              <a:graphicFrameLocks xmlns:a="http://schemas.openxmlformats.org/drawingml/2006/main" noChangeAspect="1"/>
+            </wp:cNvGraphicFramePr>
+            <a:graphic xmlns:a="http://schemas.openxmlformats.org/drawingml/2006/main">
+              <a:graphicData uri="http://schemas.openxmlformats.org/drawingml/2006/picture">
+                <pic:pic xmlns:pic="http://schemas.openxmlformats.org/drawingml/2006/picture">
+                  <pic:nvPicPr>
+                    <pic:cNvPr id="0" name="Picture 13"/>
+                    <pic:cNvPicPr>
+                      <a:picLocks noChangeAspect="1" noChangeArrowheads="1"/>
+                    </pic:cNvPicPr>
+                  </pic:nvPicPr>
+                  <pic:blipFill>
+                    <a:blip r:embed="rId33">
+                      <a:lum bright="-24000"/>
+                      <a:extLst>
+                        <a:ext uri="{28A0092B-C50C-407E-A947-70E740481C1C}">
+                          <a14:useLocalDpi xmlns:a14="http://schemas.microsoft.com/office/drawing/2010/main" val="0"/>
+                        </a:ext>
+                      </a:extLst>
+                    </a:blip>
+                    <a:srcRect/>
+                    <a:stretch>
+                      <a:fillRect/>
+                    </a:stretch>
+                  </pic:blipFill>
+                  <pic:spPr bwMode="auto">
+                    <a:xfrm>
+                      <a:off x="0" y="0"/>
+                      <a:ext cx="2934970" cy="1343660"/>
+                    </a:xfrm>
+                    <a:prstGeom prst="rect">
+                      <a:avLst/>
+                    </a:prstGeom>
+                    <a:noFill/>
+                    <a:ln>
+                      <a:noFill/>
+                    </a:ln>
+                  </pic:spPr>
+                </pic:pic>
+              </a:graphicData>
+            </a:graphic>
+          </wp:inline>
+        </w:drawing>
+      </w:r>
+    </w:p>
+    <w:p/>
+    <w:p>
+      <w:r>
+        <w:rPr>
+          <w:color w:val="FF0000"/>
+        </w:rPr>
+        <w:t>When*</w:t>
+      </w:r>
+      <w:r>
+        <w:t xml:space="preserve"> </w:t>
+      </w:r>
+      <w:r>
+        <w:rPr>
+          <w:color w:val="FF0000"/>
+        </w:rPr>
+        <w:t>you</w:t>
+      </w:r>
+      <w:r>
+        <w:rPr>
+          <w:color w:val="FF0000"/>
+        </w:rPr>
+        <w:t>*</w:t>
+      </w:r>
+      <w:r>
+        <w:t xml:space="preserve"> merge </w:t>
+      </w:r>
+      <w:r>
+        <w:rPr>
+          <w:color w:val="FF0000"/>
+        </w:rPr>
+        <w:t>the*</w:t>
+      </w:r>
+      <w:r>
+        <w:t xml:space="preserve"> imaginary references to display that two references </w:t>
+      </w:r>
+      <w:r>
+        <w:rPr>
+          <w:color w:val="FF0000"/>
+        </w:rPr>
+        <w:t>are</w:t>
+      </w:r>
+      <w:r>
+        <w:t xml:space="preserve"> part of a single relationship, </w:t>
+      </w:r>
+      <w:r>
+        <w:rPr>
+          <w:color w:val="FF0000"/>
+        </w:rPr>
+        <w:t>you</w:t>
+      </w:r>
+      <w:r>
+        <w:rPr>
+          <w:color w:val="FF0000"/>
+        </w:rPr>
+        <w:t>*</w:t>
+      </w:r>
+      <w:r>
+        <w:t xml:space="preserve"> </w:t>
+      </w:r>
+      <w:r>
+        <w:rPr>
+          <w:color w:val="FF0000"/>
+        </w:rPr>
+        <w:t>will</w:t>
+      </w:r>
+      <w:r>
+        <w:t xml:space="preserve"> </w:t>
+      </w:r>
+      <w:r>
+        <w:rPr>
+          <w:color w:val="FF0000"/>
+        </w:rPr>
+        <w:t>not</w:t>
+      </w:r>
+      <w:r>
+        <w:rPr>
+          <w:color w:val="FF0000"/>
+        </w:rPr>
+        <w:t>*</w:t>
+      </w:r>
+      <w:r>
+        <w:t xml:space="preserve"> connect </w:t>
+      </w:r>
+      <w:r>
+        <w:rPr>
+          <w:color w:val="FF0000"/>
+        </w:rPr>
+        <w:t>all</w:t>
+      </w:r>
+      <w:r>
+        <w:t xml:space="preserve"> </w:t>
+      </w:r>
+    </w:p>
+    <w:p>
+      <w:r>
+        <w:t xml:space="preserve">references to </w:t>
+      </w:r>
+      <w:r>
+        <w:rPr>
+          <w:color w:val="FF0000"/>
+        </w:rPr>
+        <w:t>the*</w:t>
+      </w:r>
+      <w:r>
+        <w:t xml:space="preserve"> merged imaginary reference:</w:t>
+      </w:r>
+    </w:p>
+    <w:p/>
+    <w:p>
+      <w:pPr>
+        <w:ind w:left="852"/>
+      </w:pPr>
+      <w:r>
+        <w:rPr>
+          <w:noProof/>
+        </w:rPr>
+        <w:drawing>
+          <wp:inline distT="0" distB="0" distL="0" distR="0" wp14:anchorId="11FC0EDD" wp14:editId="0DD2FD58">
+            <wp:extent cx="2885440" cy="1652905"/>
+            <wp:effectExtent l="0" t="0" r="0" b="0"/>
+            <wp:docPr id="48" name="Picture 48"/>
+            <wp:cNvGraphicFramePr>
+              <a:graphicFrameLocks xmlns:a="http://schemas.openxmlformats.org/drawingml/2006/main" noChangeAspect="1"/>
+            </wp:cNvGraphicFramePr>
+            <a:graphic xmlns:a="http://schemas.openxmlformats.org/drawingml/2006/main">
+              <a:graphicData uri="http://schemas.openxmlformats.org/drawingml/2006/picture">
+                <pic:pic xmlns:pic="http://schemas.openxmlformats.org/drawingml/2006/picture">
+                  <pic:nvPicPr>
+                    <pic:cNvPr id="0" name="Picture 14"/>
+                    <pic:cNvPicPr>
+                      <a:picLocks noChangeAspect="1" noChangeArrowheads="1"/>
+                    </pic:cNvPicPr>
+                  </pic:nvPicPr>
+                  <pic:blipFill>
+                    <a:blip r:embed="rId34">
+                      <a:lum bright="-24000"/>
+                      <a:extLst>
+                        <a:ext uri="{28A0092B-C50C-407E-A947-70E740481C1C}">
+                          <a14:useLocalDpi xmlns:a14="http://schemas.microsoft.com/office/drawing/2010/main" val="0"/>
+                        </a:ext>
+                      </a:extLst>
+                    </a:blip>
+                    <a:srcRect/>
+                    <a:stretch>
+                      <a:fillRect/>
+                    </a:stretch>
+                  </pic:blipFill>
+                  <pic:spPr bwMode="auto">
+                    <a:xfrm>
+                      <a:off x="0" y="0"/>
+                      <a:ext cx="2885440" cy="1652905"/>
+                    </a:xfrm>
+                    <a:prstGeom prst="rect">
+                      <a:avLst/>
+                    </a:prstGeom>
+                    <a:noFill/>
+                    <a:ln>
+                      <a:noFill/>
+                    </a:ln>
+                  </pic:spPr>
+                </pic:pic>
+              </a:graphicData>
+            </a:graphic>
+          </wp:inline>
+        </w:drawing>
+      </w:r>
+    </w:p>
+    <w:p/>
+    <w:p>
+      <w:r>
+        <w:rPr>
+          <w:color w:val="FF0000"/>
+        </w:rPr>
+        <w:t>You</w:t>
+      </w:r>
+      <w:r>
+        <w:rPr>
+          <w:color w:val="FF0000"/>
+        </w:rPr>
+        <w:t>*</w:t>
+      </w:r>
+      <w:r>
+        <w:t xml:space="preserve"> </w:t>
+      </w:r>
+      <w:r>
+        <w:rPr>
+          <w:color w:val="FF0000"/>
+        </w:rPr>
+        <w:t>will</w:t>
+      </w:r>
+      <w:r>
+        <w:t xml:space="preserve"> keep separate imaginary references for </w:t>
+      </w:r>
+      <w:r>
+        <w:rPr>
+          <w:color w:val="FF0000"/>
+        </w:rPr>
+        <w:t>the*</w:t>
+      </w:r>
+      <w:r>
+        <w:t xml:space="preserve"> other unidirectional relationships to </w:t>
+      </w:r>
+      <w:r>
+        <w:rPr>
+          <w:color w:val="FF0000"/>
+        </w:rPr>
+        <w:t>the*</w:t>
+      </w:r>
+      <w:r>
+        <w:t xml:space="preserve"> objects:</w:t>
+      </w:r>
+    </w:p>
+    <w:p/>
+    <w:p>
+      <w:pPr>
+        <w:ind w:left="852"/>
+      </w:pPr>
+      <w:r>
+        <w:rPr>
+          <w:noProof/>
+        </w:rPr>
+        <w:drawing>
+          <wp:inline distT="0" distB="0" distL="0" distR="0" wp14:anchorId="724DD043" wp14:editId="2E3B9C7E">
+            <wp:extent cx="2950210" cy="1177290"/>
+            <wp:effectExtent l="0" t="0" r="0" b="0"/>
+            <wp:docPr id="49" name="Picture 49"/>
+            <wp:cNvGraphicFramePr>
+              <a:graphicFrameLocks xmlns:a="http://schemas.openxmlformats.org/drawingml/2006/main" noChangeAspect="1"/>
+            </wp:cNvGraphicFramePr>
+            <a:graphic xmlns:a="http://schemas.openxmlformats.org/drawingml/2006/main">
+              <a:graphicData uri="http://schemas.openxmlformats.org/drawingml/2006/picture">
+                <pic:pic xmlns:pic="http://schemas.openxmlformats.org/drawingml/2006/picture">
+                  <pic:nvPicPr>
+                    <pic:cNvPr id="0" name="Picture 15"/>
+                    <pic:cNvPicPr>
+                      <a:picLocks noChangeAspect="1" noChangeArrowheads="1"/>
+                    </pic:cNvPicPr>
+                  </pic:nvPicPr>
+                  <pic:blipFill>
+                    <a:blip r:embed="rId26">
+                      <a:lum bright="-24000"/>
+                      <a:extLst>
+                        <a:ext uri="{28A0092B-C50C-407E-A947-70E740481C1C}">
+                          <a14:useLocalDpi xmlns:a14="http://schemas.microsoft.com/office/drawing/2010/main" val="0"/>
+                        </a:ext>
+                      </a:extLst>
+                    </a:blip>
+                    <a:srcRect/>
+                    <a:stretch>
+                      <a:fillRect/>
+                    </a:stretch>
+                  </pic:blipFill>
+                  <pic:spPr bwMode="auto">
+                    <a:xfrm>
+                      <a:off x="0" y="0"/>
+                      <a:ext cx="2950210" cy="1177290"/>
+                    </a:xfrm>
+                    <a:prstGeom prst="rect">
+                      <a:avLst/>
+                    </a:prstGeom>
+                    <a:noFill/>
+                    <a:ln>
+                      <a:noFill/>
+                    </a:ln>
+                  </pic:spPr>
+                </pic:pic>
+              </a:graphicData>
+            </a:graphic>
+          </wp:inline>
+        </w:drawing>
+      </w:r>
     </w:p>
     <w:p>
       <w:pPr>

</xml_diff>

<commit_message>
Circle Language Spec: Relationships: Removals and reformulations in the section "Bidirectional Relationship Synchronization".
</commit_message>
<xml_diff>
--- a/1.2. Circle Constructs Drafts/3. Code Concepts/04. Relations/1. Relationships Construct Drafts.docx
+++ b/1.2. Circle Constructs Drafts/3. Code Concepts/04. Relations/1. Relationships Construct Drafts.docx
@@ -3630,12 +3630,210 @@
         <w:pStyle w:val="Heading3"/>
       </w:pPr>
       <w:r>
-        <w:t>Bidirectional Relationship Synchronization</w:t>
-      </w:r>
-      <w:r>
-        <w:t xml:space="preserve"> Implementation Details</w:t>
-      </w:r>
-    </w:p>
+        <w:t>Bidirectional Relationship Synchronization Implementation Details</w:t>
+      </w:r>
+    </w:p>
+    <w:p>
+      <w:r>
+        <w:rPr>
+          <w:color w:val="FF0000"/>
+        </w:rPr>
+        <w:t>When*</w:t>
+      </w:r>
+      <w:r>
+        <w:t xml:space="preserve"> </w:t>
+      </w:r>
+      <w:r>
+        <w:rPr>
+          <w:color w:val="FF0000"/>
+        </w:rPr>
+        <w:t>you</w:t>
+      </w:r>
+      <w:r>
+        <w:rPr>
+          <w:color w:val="FF0000"/>
+        </w:rPr>
+        <w:t>*</w:t>
+      </w:r>
+      <w:r>
+        <w:t xml:space="preserve"> </w:t>
+      </w:r>
+      <w:r>
+        <w:t xml:space="preserve">let one of </w:t>
+      </w:r>
+      <w:r>
+        <w:rPr>
+          <w:color w:val="FF0000"/>
+        </w:rPr>
+        <w:t>the*</w:t>
+      </w:r>
+      <w:r>
+        <w:t xml:space="preserve"> </w:t>
+      </w:r>
+      <w:r>
+        <w:t xml:space="preserve">object references link to another object, </w:t>
+      </w:r>
+      <w:r>
+        <w:rPr>
+          <w:color w:val="FF0000"/>
+        </w:rPr>
+        <w:t>then*</w:t>
+      </w:r>
+      <w:r>
+        <w:t xml:space="preserve"> </w:t>
+      </w:r>
+      <w:r>
+        <w:rPr>
+          <w:color w:val="FF0000"/>
+        </w:rPr>
+        <w:t>the*</w:t>
+      </w:r>
+      <w:r>
+        <w:t xml:space="preserve"> </w:t>
+      </w:r>
+      <w:r>
+        <w:t xml:space="preserve">link from </w:t>
+      </w:r>
+      <w:r>
+        <w:rPr>
+          <w:color w:val="FF0000"/>
+        </w:rPr>
+        <w:t>the*</w:t>
+      </w:r>
+      <w:r>
+        <w:t xml:space="preserve"> </w:t>
+      </w:r>
+      <w:r>
+        <w:t xml:space="preserve">old counterpart to </w:t>
+      </w:r>
+      <w:r>
+        <w:rPr>
+          <w:color w:val="FF0000"/>
+        </w:rPr>
+        <w:t>the*</w:t>
+      </w:r>
+      <w:r>
+        <w:t xml:space="preserve"> </w:t>
+      </w:r>
+      <w:r>
+        <w:t xml:space="preserve">object </w:t>
+      </w:r>
+      <w:r>
+        <w:rPr>
+          <w:color w:val="FF0000"/>
+        </w:rPr>
+        <w:t>should</w:t>
+      </w:r>
+      <w:r>
+        <w:t xml:space="preserve"> </w:t>
+      </w:r>
+      <w:r>
+        <w:t xml:space="preserve">be broken and a link from </w:t>
+      </w:r>
+      <w:r>
+        <w:rPr>
+          <w:color w:val="FF0000"/>
+        </w:rPr>
+        <w:t>the*</w:t>
+      </w:r>
+      <w:r>
+        <w:t xml:space="preserve"> </w:t>
+      </w:r>
+      <w:r>
+        <w:t xml:space="preserve">new counterpart to </w:t>
+      </w:r>
+      <w:r>
+        <w:rPr>
+          <w:color w:val="FF0000"/>
+        </w:rPr>
+        <w:t>the*</w:t>
+      </w:r>
+      <w:r>
+        <w:t xml:space="preserve"> </w:t>
+      </w:r>
+      <w:r>
+        <w:t xml:space="preserve">object </w:t>
+      </w:r>
+      <w:r>
+        <w:rPr>
+          <w:color w:val="FF0000"/>
+        </w:rPr>
+        <w:t>should</w:t>
+      </w:r>
+      <w:r>
+        <w:t xml:space="preserve"> </w:t>
+      </w:r>
+      <w:r>
+        <w:t xml:space="preserve">be established. </w:t>
+      </w:r>
+      <w:r>
+        <w:rPr>
+          <w:color w:val="FF0000"/>
+        </w:rPr>
+        <w:t>The*</w:t>
+      </w:r>
+      <w:r>
+        <w:t xml:space="preserve"> </w:t>
+      </w:r>
+      <w:r>
+        <w:t xml:space="preserve">object synchronizes </w:t>
+      </w:r>
+      <w:r>
+        <w:rPr>
+          <w:color w:val="FF0000"/>
+        </w:rPr>
+        <w:t>the*</w:t>
+      </w:r>
+      <w:r>
+        <w:t xml:space="preserve"> </w:t>
+      </w:r>
+      <w:r>
+        <w:rPr>
+          <w:color w:val="FF0000"/>
+        </w:rPr>
+        <w:t>old</w:t>
+      </w:r>
+      <w:r>
+        <w:t xml:space="preserve"> </w:t>
+      </w:r>
+      <w:r>
+        <w:t xml:space="preserve">counterpart </w:t>
+      </w:r>
+      <w:bookmarkStart w:id="0" w:name="_GoBack"/>
+      <w:r>
+        <w:rPr>
+          <w:i/>
+        </w:rPr>
+        <w:t>out</w:t>
+      </w:r>
+      <w:bookmarkEnd w:id="0"/>
+      <w:r>
+        <w:t xml:space="preserve">, and it synchronizes </w:t>
+      </w:r>
+      <w:r>
+        <w:rPr>
+          <w:color w:val="FF0000"/>
+        </w:rPr>
+        <w:t>the*</w:t>
+      </w:r>
+      <w:r>
+        <w:t xml:space="preserve"> </w:t>
+      </w:r>
+      <w:r>
+        <w:t xml:space="preserve">new counterpart </w:t>
+      </w:r>
+      <w:r>
+        <w:rPr>
+          <w:i/>
+          <w:color w:val="FFC000"/>
+        </w:rPr>
+        <w:t>in</w:t>
+      </w:r>
+      <w:r>
+        <w:t>.</w:t>
+      </w:r>
+    </w:p>
+    <w:p/>
     <w:p>
       <w:r>
         <w:t xml:space="preserve">In </w:t>
@@ -3695,12 +3893,7 @@
         <w:t xml:space="preserve"> </w:t>
       </w:r>
       <w:r>
-        <w:t>a unidirectional</w:t>
-      </w:r>
-      <w:bookmarkStart w:id="0" w:name="_GoBack"/>
-      <w:bookmarkEnd w:id="0"/>
-      <w:r>
-        <w:t xml:space="preserve"> relationship. In a programming environment </w:t>
+        <w:t xml:space="preserve">a unidirectional relationship. In a programming environment </w:t>
       </w:r>
       <w:r>
         <w:rPr>

</xml_diff>

<commit_message>
Circle Language Spec: Relationships: Move and distribute loose ideas to "Circle Broader View" and "Circle Construct Drafts".
</commit_message>
<xml_diff>
--- a/1.2. Circle Constructs Drafts/3. Code Concepts/04. Relations/1. Relationships Construct Drafts.docx
+++ b/1.2. Circle Constructs Drafts/3. Code Concepts/04. Relations/1. Relationships Construct Drafts.docx
@@ -3799,14 +3799,12 @@
       <w:r>
         <w:t xml:space="preserve">counterpart </w:t>
       </w:r>
-      <w:bookmarkStart w:id="0" w:name="_GoBack"/>
       <w:r>
         <w:rPr>
           <w:i/>
         </w:rPr>
         <w:t>out</w:t>
       </w:r>
-      <w:bookmarkEnd w:id="0"/>
       <w:r>
         <w:t xml:space="preserve">, and it synchronizes </w:t>
       </w:r>
@@ -10348,6 +10346,4675 @@
       </w:pPr>
       <w:r>
         <w:t>JJ</w:t>
+      </w:r>
+    </w:p>
+    <w:p>
+      <w:pPr>
+        <w:ind w:left="568"/>
+      </w:pPr>
+    </w:p>
+    <w:p>
+      <w:pPr>
+        <w:ind w:left="568"/>
+      </w:pPr>
+      <w:bookmarkStart w:id="0" w:name="_GoBack"/>
+      <w:bookmarkEnd w:id="0"/>
+    </w:p>
+    <w:p>
+      <w:pPr>
+        <w:ind w:left="568"/>
+        <w:rPr>
+          <w:lang w:val="nl-NL"/>
+        </w:rPr>
+      </w:pPr>
+      <w:proofErr w:type="spellStart"/>
+      <w:r>
+        <w:rPr>
+          <w:lang w:val="nl-NL"/>
+        </w:rPr>
+        <w:t>Relationships</w:t>
+      </w:r>
+      <w:proofErr w:type="spellEnd"/>
+      <w:r>
+        <w:rPr>
+          <w:lang w:val="nl-NL"/>
+        </w:rPr>
+        <w:t>,</w:t>
+      </w:r>
+    </w:p>
+    <w:p>
+      <w:pPr>
+        <w:ind w:left="568"/>
+      </w:pPr>
+      <w:r>
+        <w:t>2008-11</w:t>
+      </w:r>
+    </w:p>
+    <w:p>
+      <w:pPr>
+        <w:ind w:left="568"/>
+      </w:pPr>
+    </w:p>
+    <w:p>
+      <w:pPr>
+        <w:ind w:left="568"/>
+      </w:pPr>
+      <w:r>
+        <w:rPr>
+          <w:color w:val="FF0000"/>
+        </w:rPr>
+        <w:t>The*</w:t>
+      </w:r>
+      <w:r>
+        <w:t xml:space="preserve"> roles that symbols get </w:t>
+      </w:r>
+      <w:r>
+        <w:rPr>
+          <w:color w:val="FF0000"/>
+        </w:rPr>
+        <w:t>when*</w:t>
+      </w:r>
+      <w:r>
+        <w:t xml:space="preserve"> connecting them with lines.</w:t>
+      </w:r>
+    </w:p>
+    <w:p>
+      <w:pPr>
+        <w:ind w:left="568"/>
+      </w:pPr>
+    </w:p>
+    <w:p>
+      <w:pPr>
+        <w:ind w:left="568"/>
+        <w:rPr>
+          <w:lang w:val="nl-NL"/>
+        </w:rPr>
+      </w:pPr>
+      <w:r>
+        <w:rPr>
+          <w:lang w:val="nl-NL"/>
+        </w:rPr>
+        <w:t>JJ</w:t>
+      </w:r>
+    </w:p>
+    <w:p>
+      <w:pPr>
+        <w:pStyle w:val="Heading3"/>
+      </w:pPr>
+      <w:r>
+        <w:rPr>
+          <w:rFonts w:cs="Tahoma"/>
+        </w:rPr>
+        <w:t>±</w:t>
+      </w:r>
+      <w:r>
+        <w:t xml:space="preserve"> 2004</w:t>
+      </w:r>
+    </w:p>
+    <w:p>
+      <w:pPr>
+        <w:rPr>
+          <w:rFonts w:eastAsiaTheme="majorEastAsia"/>
+        </w:rPr>
+      </w:pPr>
+      <w:bookmarkStart w:id="1" w:name="_Hlk43929392"/>
+      <w:r>
+        <w:rPr>
+          <w:rFonts w:eastAsiaTheme="majorEastAsia"/>
+        </w:rPr>
+        <w:t xml:space="preserve">(Specific implementation </w:t>
+      </w:r>
+      <w:r>
+        <w:rPr>
+          <w:rFonts w:eastAsiaTheme="majorEastAsia"/>
+        </w:rPr>
+        <w:t>in</w:t>
+      </w:r>
+      <w:r>
+        <w:rPr>
+          <w:rFonts w:eastAsiaTheme="majorEastAsia"/>
+        </w:rPr>
+        <w:t xml:space="preserve"> Creator 0.9)</w:t>
+      </w:r>
+    </w:p>
+    <w:bookmarkEnd w:id="1"/>
+    <w:p>
+      <w:pPr>
+        <w:rPr>
+          <w:color w:val="FFC000"/>
+        </w:rPr>
+      </w:pPr>
+    </w:p>
+    <w:p>
+      <w:r>
+        <w:rPr>
+          <w:color w:val="FF0000"/>
+        </w:rPr>
+        <w:t>The*</w:t>
+      </w:r>
+      <w:r>
+        <w:t xml:space="preserve"> main unit in a relational structure </w:t>
+      </w:r>
+      <w:r>
+        <w:rPr>
+          <w:color w:val="FF0000"/>
+        </w:rPr>
+        <w:t>is</w:t>
+      </w:r>
+      <w:r>
+        <w:t xml:space="preserve"> </w:t>
+      </w:r>
+      <w:r>
+        <w:rPr>
+          <w:color w:val="FF0000"/>
+        </w:rPr>
+        <w:t>the*</w:t>
+      </w:r>
+      <w:r>
+        <w:t xml:space="preserve"> </w:t>
+      </w:r>
+      <w:r>
+        <w:rPr>
+          <w:i/>
+          <w:iCs/>
+        </w:rPr>
+        <w:t>class</w:t>
+      </w:r>
+      <w:r>
+        <w:t xml:space="preserve">. There </w:t>
+      </w:r>
+      <w:r>
+        <w:rPr>
+          <w:color w:val="FF0000"/>
+        </w:rPr>
+        <w:t>is</w:t>
+      </w:r>
+      <w:r>
+        <w:t xml:space="preserve"> a list of </w:t>
+      </w:r>
+      <w:r>
+        <w:rPr>
+          <w:i/>
+          <w:iCs/>
+        </w:rPr>
+        <w:t>classes</w:t>
+      </w:r>
+      <w:r>
+        <w:t>.</w:t>
+      </w:r>
+    </w:p>
+    <w:p>
+      <w:r>
+        <w:rPr>
+          <w:color w:val="FF0000"/>
+        </w:rPr>
+        <w:t>The*</w:t>
+      </w:r>
+      <w:r>
+        <w:t xml:space="preserve"> classes </w:t>
+      </w:r>
+      <w:r>
+        <w:rPr>
+          <w:color w:val="FF0000"/>
+        </w:rPr>
+        <w:t>are</w:t>
+      </w:r>
+      <w:r>
+        <w:t xml:space="preserve"> tied together with </w:t>
+      </w:r>
+      <w:r>
+        <w:rPr>
+          <w:i/>
+          <w:iCs/>
+        </w:rPr>
+        <w:t>relationships</w:t>
+      </w:r>
+      <w:r>
+        <w:t xml:space="preserve">. One class </w:t>
+      </w:r>
+      <w:r>
+        <w:rPr>
+          <w:color w:val="FF0000"/>
+        </w:rPr>
+        <w:t>is</w:t>
+      </w:r>
+      <w:r>
+        <w:t xml:space="preserve"> tied to another.</w:t>
+      </w:r>
+    </w:p>
+    <w:p>
+      <w:pPr>
+        <w:pStyle w:val="AlineaSeparator"/>
+      </w:pPr>
+    </w:p>
+    <w:p>
+      <w:r>
+        <w:rPr>
+          <w:color w:val="FF0000"/>
+        </w:rPr>
+        <w:t>The*</w:t>
+      </w:r>
+      <w:r>
+        <w:t xml:space="preserve"> main object that </w:t>
+      </w:r>
+      <w:r>
+        <w:rPr>
+          <w:color w:val="FF0000"/>
+        </w:rPr>
+        <w:t>define</w:t>
+      </w:r>
+      <w:r>
+        <w:t xml:space="preserve">s a relational structure </w:t>
+      </w:r>
+      <w:r>
+        <w:rPr>
+          <w:color w:val="FF0000"/>
+        </w:rPr>
+        <w:t>is</w:t>
+      </w:r>
+      <w:r>
+        <w:t xml:space="preserve"> </w:t>
+      </w:r>
+      <w:r>
+        <w:rPr>
+          <w:color w:val="FF0000"/>
+        </w:rPr>
+        <w:t>the*</w:t>
+      </w:r>
+      <w:r>
+        <w:t xml:space="preserve"> </w:t>
+      </w:r>
+      <w:r>
+        <w:rPr>
+          <w:rStyle w:val="StyleTahoma11ptBold1"/>
+          <w:sz w:val="22"/>
+          <w:szCs w:val="28"/>
+        </w:rPr>
+        <w:t>Structure</w:t>
+      </w:r>
+      <w:r>
+        <w:t xml:space="preserve"> object. </w:t>
+      </w:r>
+      <w:r>
+        <w:rPr>
+          <w:color w:val="FF0000"/>
+        </w:rPr>
+        <w:t>The*</w:t>
+      </w:r>
+      <w:r>
+        <w:t xml:space="preserve"> </w:t>
+      </w:r>
+      <w:r>
+        <w:rPr>
+          <w:rStyle w:val="StyleTahoma11ptBold1"/>
+          <w:sz w:val="22"/>
+          <w:szCs w:val="28"/>
+        </w:rPr>
+        <w:t>Structure</w:t>
+      </w:r>
+      <w:r>
+        <w:t xml:space="preserve"> object </w:t>
+      </w:r>
+      <w:r>
+        <w:rPr>
+          <w:color w:val="FF0000"/>
+        </w:rPr>
+        <w:t>contain</w:t>
+      </w:r>
+      <w:r>
+        <w:t xml:space="preserve">s a </w:t>
+      </w:r>
+      <w:r>
+        <w:rPr>
+          <w:rStyle w:val="StyleTahoma11ptBold1"/>
+          <w:sz w:val="22"/>
+          <w:szCs w:val="28"/>
+        </w:rPr>
+        <w:t>Classes</w:t>
+      </w:r>
+      <w:r>
+        <w:t xml:space="preserve"> collection and a </w:t>
+      </w:r>
+      <w:r>
+        <w:rPr>
+          <w:rStyle w:val="StyleTahoma11ptBold1"/>
+          <w:sz w:val="22"/>
+          <w:szCs w:val="28"/>
+        </w:rPr>
+        <w:t>Relationships</w:t>
+      </w:r>
+      <w:r>
+        <w:t xml:space="preserve"> collection. </w:t>
+      </w:r>
+      <w:r>
+        <w:rPr>
+          <w:color w:val="FF0000"/>
+        </w:rPr>
+        <w:t>If*</w:t>
+      </w:r>
+      <w:r>
+        <w:t xml:space="preserve"> </w:t>
+      </w:r>
+      <w:r>
+        <w:rPr>
+          <w:color w:val="FF0000"/>
+        </w:rPr>
+        <w:t>you</w:t>
+      </w:r>
+      <w:r>
+        <w:rPr>
+          <w:color w:val="FF0000"/>
+        </w:rPr>
+        <w:t>*</w:t>
+      </w:r>
+      <w:r>
+        <w:t xml:space="preserve"> want to add a class, </w:t>
+      </w:r>
+      <w:r>
+        <w:rPr>
+          <w:color w:val="FF0000"/>
+        </w:rPr>
+        <w:t>you</w:t>
+      </w:r>
+      <w:r>
+        <w:rPr>
+          <w:color w:val="FF0000"/>
+        </w:rPr>
+        <w:t>*</w:t>
+      </w:r>
+      <w:r>
+        <w:t xml:space="preserve"> do that in </w:t>
+      </w:r>
+      <w:r>
+        <w:rPr>
+          <w:color w:val="FF0000"/>
+        </w:rPr>
+        <w:t>the*</w:t>
+      </w:r>
+      <w:r>
+        <w:t xml:space="preserve"> </w:t>
+      </w:r>
+      <w:r>
+        <w:rPr>
+          <w:rStyle w:val="StyleTahoma11ptBold1"/>
+          <w:sz w:val="22"/>
+          <w:szCs w:val="28"/>
+        </w:rPr>
+        <w:t>Classes</w:t>
+      </w:r>
+      <w:r>
+        <w:t xml:space="preserve"> collection. </w:t>
+      </w:r>
+      <w:r>
+        <w:rPr>
+          <w:color w:val="FF0000"/>
+        </w:rPr>
+        <w:t>If*</w:t>
+      </w:r>
+      <w:r>
+        <w:t xml:space="preserve"> </w:t>
+      </w:r>
+      <w:r>
+        <w:rPr>
+          <w:color w:val="FF0000"/>
+        </w:rPr>
+        <w:t>you</w:t>
+      </w:r>
+      <w:r>
+        <w:rPr>
+          <w:color w:val="FF0000"/>
+        </w:rPr>
+        <w:t>*</w:t>
+      </w:r>
+      <w:r>
+        <w:t xml:space="preserve"> want to add a </w:t>
+      </w:r>
+      <w:r>
+        <w:t>relationship</w:t>
+      </w:r>
+      <w:r>
+        <w:t xml:space="preserve">, </w:t>
+      </w:r>
+      <w:r>
+        <w:rPr>
+          <w:color w:val="FF0000"/>
+        </w:rPr>
+        <w:t>you</w:t>
+      </w:r>
+      <w:r>
+        <w:rPr>
+          <w:color w:val="FF0000"/>
+        </w:rPr>
+        <w:t>*</w:t>
+      </w:r>
+      <w:r>
+        <w:t xml:space="preserve"> do that in </w:t>
+      </w:r>
+      <w:r>
+        <w:rPr>
+          <w:color w:val="FF0000"/>
+        </w:rPr>
+        <w:t>the*</w:t>
+      </w:r>
+      <w:r>
+        <w:t xml:space="preserve"> </w:t>
+      </w:r>
+      <w:r>
+        <w:rPr>
+          <w:rStyle w:val="StyleTahoma11ptBold1"/>
+          <w:sz w:val="22"/>
+          <w:szCs w:val="28"/>
+        </w:rPr>
+        <w:t>Relationships</w:t>
+      </w:r>
+      <w:r>
+        <w:t xml:space="preserve"> collection.</w:t>
+      </w:r>
+    </w:p>
+    <w:p>
+      <w:pPr>
+        <w:pStyle w:val="AlineaSeparator"/>
+      </w:pPr>
+    </w:p>
+    <w:p>
+      <w:r>
+        <w:rPr>
+          <w:color w:val="FF0000"/>
+        </w:rPr>
+        <w:t>The*</w:t>
+      </w:r>
+      <w:r>
+        <w:t xml:space="preserve"> </w:t>
+      </w:r>
+      <w:r>
+        <w:rPr>
+          <w:rStyle w:val="StyleTahoma11ptBold1"/>
+          <w:sz w:val="22"/>
+          <w:szCs w:val="28"/>
+        </w:rPr>
+        <w:t>Classes</w:t>
+      </w:r>
+      <w:r>
+        <w:t xml:space="preserve"> collection </w:t>
+      </w:r>
+      <w:r>
+        <w:rPr>
+          <w:color w:val="FF0000"/>
+        </w:rPr>
+        <w:t>contain</w:t>
+      </w:r>
+      <w:r>
+        <w:t xml:space="preserve">s objects of class </w:t>
+      </w:r>
+      <w:proofErr w:type="spellStart"/>
+      <w:r>
+        <w:rPr>
+          <w:rStyle w:val="StyleTahoma11ptBold1"/>
+          <w:sz w:val="22"/>
+          <w:szCs w:val="28"/>
+        </w:rPr>
+        <w:t>Class</w:t>
+      </w:r>
+      <w:proofErr w:type="spellEnd"/>
+      <w:r>
+        <w:t>.</w:t>
+      </w:r>
+    </w:p>
+    <w:p>
+      <w:r>
+        <w:rPr>
+          <w:color w:val="FF0000"/>
+        </w:rPr>
+        <w:t>The*</w:t>
+      </w:r>
+      <w:r>
+        <w:t xml:space="preserve"> </w:t>
+      </w:r>
+      <w:r>
+        <w:rPr>
+          <w:rStyle w:val="StyleTahoma11ptBold1"/>
+          <w:sz w:val="22"/>
+          <w:szCs w:val="28"/>
+        </w:rPr>
+        <w:t xml:space="preserve">Relationships </w:t>
+      </w:r>
+      <w:r>
+        <w:t xml:space="preserve">collection </w:t>
+      </w:r>
+      <w:r>
+        <w:rPr>
+          <w:color w:val="FF0000"/>
+        </w:rPr>
+        <w:t>contain</w:t>
+      </w:r>
+      <w:r>
+        <w:t xml:space="preserve">s objects of class </w:t>
+      </w:r>
+      <w:r>
+        <w:rPr>
+          <w:rStyle w:val="StyleTahoma11ptBold1"/>
+          <w:sz w:val="22"/>
+          <w:szCs w:val="28"/>
+        </w:rPr>
+        <w:t>Relationship</w:t>
+      </w:r>
+      <w:r>
+        <w:t>.</w:t>
+      </w:r>
+    </w:p>
+    <w:p>
+      <w:pPr>
+        <w:pStyle w:val="AlineaSeparator"/>
+      </w:pPr>
+    </w:p>
+    <w:p>
+      <w:r>
+        <w:rPr>
+          <w:color w:val="FF0000"/>
+        </w:rPr>
+        <w:t>Every</w:t>
+      </w:r>
+      <w:r>
+        <w:t xml:space="preserve"> </w:t>
+      </w:r>
+      <w:r>
+        <w:rPr>
+          <w:rStyle w:val="StyleTahoma11ptBold1"/>
+          <w:sz w:val="22"/>
+          <w:szCs w:val="28"/>
+        </w:rPr>
+        <w:t xml:space="preserve">Class </w:t>
+      </w:r>
+      <w:r>
+        <w:t xml:space="preserve">has an </w:t>
+      </w:r>
+      <w:r>
+        <w:rPr>
+          <w:rStyle w:val="StyleTahoma11ptBold1"/>
+          <w:sz w:val="22"/>
+          <w:szCs w:val="28"/>
+        </w:rPr>
+        <w:t xml:space="preserve">Attributes </w:t>
+      </w:r>
+      <w:r>
+        <w:t xml:space="preserve">collection. A </w:t>
+      </w:r>
+      <w:r>
+        <w:rPr>
+          <w:rStyle w:val="StyleTahoma11ptBold1"/>
+          <w:sz w:val="22"/>
+          <w:szCs w:val="28"/>
+        </w:rPr>
+        <w:t>Person Class</w:t>
+      </w:r>
+      <w:r>
+        <w:t xml:space="preserve">, for instance, </w:t>
+      </w:r>
+      <w:r>
+        <w:rPr>
+          <w:color w:val="FF0000"/>
+        </w:rPr>
+        <w:t>could*</w:t>
+      </w:r>
+      <w:r>
+        <w:t xml:space="preserve"> </w:t>
+      </w:r>
+      <w:r>
+        <w:rPr>
+          <w:color w:val="FF0000"/>
+        </w:rPr>
+        <w:t>have</w:t>
+      </w:r>
+      <w:r>
+        <w:t xml:space="preserve"> a </w:t>
+      </w:r>
+      <w:r>
+        <w:rPr>
+          <w:rStyle w:val="StyleTahoma11ptBold1"/>
+          <w:sz w:val="22"/>
+          <w:szCs w:val="28"/>
+        </w:rPr>
+        <w:t xml:space="preserve">Name Attribute </w:t>
+      </w:r>
+      <w:r>
+        <w:t xml:space="preserve">and an </w:t>
+      </w:r>
+      <w:proofErr w:type="spellStart"/>
+      <w:r>
+        <w:rPr>
+          <w:rStyle w:val="StyleTahoma11ptBold1"/>
+          <w:sz w:val="22"/>
+          <w:szCs w:val="28"/>
+        </w:rPr>
+        <w:t>EmailAddress</w:t>
+      </w:r>
+      <w:proofErr w:type="spellEnd"/>
+      <w:r>
+        <w:rPr>
+          <w:rStyle w:val="StyleTahoma11ptBold1"/>
+          <w:sz w:val="22"/>
+          <w:szCs w:val="28"/>
+        </w:rPr>
+        <w:t xml:space="preserve"> Attribute </w:t>
+      </w:r>
+      <w:r>
+        <w:t xml:space="preserve">and more attributes such as </w:t>
+      </w:r>
+      <w:r>
+        <w:rPr>
+          <w:rStyle w:val="StyleTahoma11ptBold1"/>
+          <w:sz w:val="22"/>
+          <w:szCs w:val="28"/>
+        </w:rPr>
+        <w:t>Street</w:t>
+      </w:r>
+      <w:r>
+        <w:t xml:space="preserve">, </w:t>
+      </w:r>
+      <w:proofErr w:type="spellStart"/>
+      <w:r>
+        <w:rPr>
+          <w:rStyle w:val="StyleTahoma11ptBold1"/>
+          <w:sz w:val="22"/>
+          <w:szCs w:val="28"/>
+        </w:rPr>
+        <w:t>HouseNumber</w:t>
+      </w:r>
+      <w:proofErr w:type="spellEnd"/>
+      <w:r>
+        <w:t xml:space="preserve">, </w:t>
+      </w:r>
+      <w:proofErr w:type="spellStart"/>
+      <w:r>
+        <w:rPr>
+          <w:rStyle w:val="StyleTahoma11ptBold1"/>
+          <w:sz w:val="22"/>
+          <w:szCs w:val="28"/>
+        </w:rPr>
+        <w:t>ZipCode</w:t>
+      </w:r>
+      <w:proofErr w:type="spellEnd"/>
+      <w:r>
+        <w:t xml:space="preserve">, etcetera. A </w:t>
+      </w:r>
+      <w:r>
+        <w:rPr>
+          <w:rStyle w:val="StyleTahoma11ptBold1"/>
+          <w:sz w:val="22"/>
+          <w:szCs w:val="28"/>
+        </w:rPr>
+        <w:t>Class</w:t>
+      </w:r>
+      <w:r>
+        <w:t xml:space="preserve"> also </w:t>
+      </w:r>
+      <w:r>
+        <w:rPr>
+          <w:color w:val="FF0000"/>
+        </w:rPr>
+        <w:t>contain</w:t>
+      </w:r>
+      <w:r>
+        <w:t xml:space="preserve">s a </w:t>
+      </w:r>
+      <w:proofErr w:type="spellStart"/>
+      <w:r>
+        <w:rPr>
+          <w:rStyle w:val="StyleTahoma11ptBold1"/>
+          <w:sz w:val="22"/>
+          <w:szCs w:val="28"/>
+        </w:rPr>
+        <w:t>RelatedClasses</w:t>
+      </w:r>
+      <w:proofErr w:type="spellEnd"/>
+      <w:r>
+        <w:rPr>
+          <w:rStyle w:val="StyleTahoma11ptBold1"/>
+          <w:sz w:val="22"/>
+          <w:szCs w:val="28"/>
+        </w:rPr>
+        <w:t xml:space="preserve"> </w:t>
+      </w:r>
+      <w:r>
+        <w:t xml:space="preserve">collection, which reflects </w:t>
+      </w:r>
+      <w:r>
+        <w:rPr>
+          <w:color w:val="FF0000"/>
+        </w:rPr>
+        <w:t>all</w:t>
+      </w:r>
+      <w:r>
+        <w:t xml:space="preserve"> of </w:t>
+      </w:r>
+      <w:r>
+        <w:rPr>
+          <w:color w:val="FF0000"/>
+        </w:rPr>
+        <w:t>the*</w:t>
+      </w:r>
+      <w:r>
+        <w:t xml:space="preserve"> class’s related classes. </w:t>
+      </w:r>
+      <w:r>
+        <w:rPr>
+          <w:color w:val="FF0000"/>
+        </w:rPr>
+        <w:t>You</w:t>
+      </w:r>
+      <w:r>
+        <w:rPr>
+          <w:color w:val="FF0000"/>
+        </w:rPr>
+        <w:t>*</w:t>
+      </w:r>
+      <w:r>
+        <w:t xml:space="preserve"> </w:t>
+      </w:r>
+      <w:r>
+        <w:rPr>
+          <w:color w:val="FF0000"/>
+        </w:rPr>
+        <w:t>can*</w:t>
+      </w:r>
+      <w:r>
+        <w:t xml:space="preserve">’t add </w:t>
+      </w:r>
+      <w:proofErr w:type="spellStart"/>
+      <w:r>
+        <w:rPr>
+          <w:rStyle w:val="StyleTahoma11ptBold1"/>
+          <w:sz w:val="22"/>
+          <w:szCs w:val="28"/>
+        </w:rPr>
+        <w:t>RelatedClasses</w:t>
+      </w:r>
+      <w:proofErr w:type="spellEnd"/>
+      <w:r>
+        <w:t xml:space="preserve"> to </w:t>
+      </w:r>
+      <w:r>
+        <w:rPr>
+          <w:color w:val="FF0000"/>
+        </w:rPr>
+        <w:t>this</w:t>
+      </w:r>
+      <w:r>
+        <w:t xml:space="preserve"> collection. </w:t>
+      </w:r>
+      <w:r>
+        <w:rPr>
+          <w:color w:val="FF0000"/>
+        </w:rPr>
+        <w:t>You</w:t>
+      </w:r>
+      <w:r>
+        <w:rPr>
+          <w:color w:val="FF0000"/>
+        </w:rPr>
+        <w:t>*</w:t>
+      </w:r>
+      <w:r>
+        <w:t xml:space="preserve"> </w:t>
+      </w:r>
+      <w:r>
+        <w:rPr>
+          <w:color w:val="FF0000"/>
+        </w:rPr>
+        <w:t>have</w:t>
+      </w:r>
+      <w:r>
+        <w:rPr>
+          <w:color w:val="FF0000"/>
+        </w:rPr>
+        <w:t xml:space="preserve"> to</w:t>
+      </w:r>
+      <w:r>
+        <w:t xml:space="preserve"> </w:t>
+      </w:r>
+      <w:r>
+        <w:rPr>
+          <w:color w:val="FF0000"/>
+        </w:rPr>
+        <w:t>define</w:t>
+      </w:r>
+      <w:r>
+        <w:t xml:space="preserve"> </w:t>
+      </w:r>
+      <w:r>
+        <w:t>relationships</w:t>
+      </w:r>
+      <w:r>
+        <w:t xml:space="preserve"> in </w:t>
+      </w:r>
+      <w:r>
+        <w:rPr>
+          <w:color w:val="FF0000"/>
+        </w:rPr>
+        <w:t>the*</w:t>
+      </w:r>
+      <w:r>
+        <w:t xml:space="preserve"> </w:t>
+      </w:r>
+      <w:proofErr w:type="spellStart"/>
+      <w:r>
+        <w:rPr>
+          <w:rStyle w:val="StyleTahoma11ptBold1"/>
+          <w:sz w:val="22"/>
+          <w:szCs w:val="28"/>
+        </w:rPr>
+        <w:t>Structure.Relationships</w:t>
+      </w:r>
+      <w:proofErr w:type="spellEnd"/>
+      <w:r>
+        <w:t xml:space="preserve"> collection and they </w:t>
+      </w:r>
+      <w:r>
+        <w:rPr>
+          <w:color w:val="FF0000"/>
+        </w:rPr>
+        <w:t>will</w:t>
+      </w:r>
+      <w:r>
+        <w:t xml:space="preserve"> be </w:t>
+      </w:r>
+      <w:r>
+        <w:rPr>
+          <w:i/>
+          <w:iCs/>
+        </w:rPr>
+        <w:t>reflected</w:t>
+      </w:r>
+      <w:r>
+        <w:t xml:space="preserve"> in </w:t>
+      </w:r>
+      <w:r>
+        <w:rPr>
+          <w:color w:val="FF0000"/>
+        </w:rPr>
+        <w:t>the*</w:t>
+      </w:r>
+      <w:r>
+        <w:t xml:space="preserve"> </w:t>
+      </w:r>
+      <w:proofErr w:type="spellStart"/>
+      <w:r>
+        <w:rPr>
+          <w:rStyle w:val="StyleTahoma11ptBold1"/>
+          <w:sz w:val="22"/>
+          <w:szCs w:val="28"/>
+        </w:rPr>
+        <w:t>Class.RelatedClasses</w:t>
+      </w:r>
+      <w:proofErr w:type="spellEnd"/>
+      <w:r>
+        <w:rPr>
+          <w:rStyle w:val="StyleTahoma11ptBold1"/>
+          <w:sz w:val="22"/>
+          <w:szCs w:val="28"/>
+        </w:rPr>
+        <w:t xml:space="preserve"> </w:t>
+      </w:r>
+      <w:r>
+        <w:t xml:space="preserve">collection. Other members of </w:t>
+      </w:r>
+      <w:r>
+        <w:rPr>
+          <w:color w:val="FF0000"/>
+        </w:rPr>
+        <w:t>the*</w:t>
+      </w:r>
+      <w:r>
+        <w:t xml:space="preserve"> </w:t>
+      </w:r>
+      <w:r>
+        <w:rPr>
+          <w:rStyle w:val="StyleTahoma11ptBold1"/>
+          <w:sz w:val="22"/>
+          <w:szCs w:val="28"/>
+        </w:rPr>
+        <w:t xml:space="preserve">Class </w:t>
+      </w:r>
+      <w:proofErr w:type="spellStart"/>
+      <w:r>
+        <w:t>class</w:t>
+      </w:r>
+      <w:proofErr w:type="spellEnd"/>
+      <w:r>
+        <w:t xml:space="preserve"> </w:t>
+      </w:r>
+      <w:r>
+        <w:rPr>
+          <w:color w:val="FF0000"/>
+        </w:rPr>
+        <w:t>are</w:t>
+      </w:r>
+      <w:r>
+        <w:t xml:space="preserve"> explained in other sections, </w:t>
+      </w:r>
+      <w:r>
+        <w:rPr>
+          <w:color w:val="FF0000"/>
+        </w:rPr>
+        <w:t xml:space="preserve">covering </w:t>
+      </w:r>
+      <w:r>
+        <w:t xml:space="preserve">different concepts. However, </w:t>
+      </w:r>
+      <w:r>
+        <w:rPr>
+          <w:color w:val="FF0000"/>
+        </w:rPr>
+        <w:t>all</w:t>
+      </w:r>
+      <w:r>
+        <w:t xml:space="preserve"> members </w:t>
+      </w:r>
+      <w:r>
+        <w:rPr>
+          <w:color w:val="FF0000"/>
+        </w:rPr>
+        <w:t>are</w:t>
+      </w:r>
+      <w:r>
+        <w:t xml:space="preserve"> briefly explained in a sub section below.</w:t>
+      </w:r>
+    </w:p>
+    <w:p>
+      <w:pPr>
+        <w:pStyle w:val="AlineaSeparator"/>
+      </w:pPr>
+    </w:p>
+    <w:p>
+      <w:pPr>
+        <w:pStyle w:val="Footer"/>
+        <w:tabs>
+          <w:tab w:val="clear" w:pos="4320"/>
+          <w:tab w:val="clear" w:pos="8640"/>
+        </w:tabs>
+        <w:ind w:left="567"/>
+      </w:pPr>
+      <w:r>
+        <w:t xml:space="preserve">A </w:t>
+      </w:r>
+      <w:r>
+        <w:rPr>
+          <w:b/>
+        </w:rPr>
+        <w:t>Relationship</w:t>
+      </w:r>
+      <w:r>
+        <w:rPr>
+          <w:b/>
+        </w:rPr>
+        <w:t xml:space="preserve"> </w:t>
+      </w:r>
+      <w:r>
+        <w:t xml:space="preserve">consists of two </w:t>
+      </w:r>
+      <w:proofErr w:type="spellStart"/>
+      <w:r>
+        <w:rPr>
+          <w:b/>
+        </w:rPr>
+        <w:t>RelationClasses</w:t>
+      </w:r>
+      <w:proofErr w:type="spellEnd"/>
+      <w:r>
+        <w:t xml:space="preserve">. It </w:t>
+      </w:r>
+      <w:r>
+        <w:rPr>
+          <w:color w:val="FF0000"/>
+        </w:rPr>
+        <w:t>contain</w:t>
+      </w:r>
+      <w:r>
+        <w:t xml:space="preserve">s two </w:t>
+      </w:r>
+      <w:proofErr w:type="spellStart"/>
+      <w:r>
+        <w:rPr>
+          <w:b/>
+        </w:rPr>
+        <w:t>RelationClass</w:t>
+      </w:r>
+      <w:proofErr w:type="spellEnd"/>
+      <w:r>
+        <w:t xml:space="preserve"> objects that </w:t>
+      </w:r>
+      <w:r>
+        <w:rPr>
+          <w:color w:val="FF0000"/>
+        </w:rPr>
+        <w:t>define</w:t>
+      </w:r>
+      <w:r>
+        <w:t xml:space="preserve"> </w:t>
+      </w:r>
+      <w:r>
+        <w:rPr>
+          <w:color w:val="FF0000"/>
+        </w:rPr>
+        <w:t>the*</w:t>
+      </w:r>
+      <w:r>
+        <w:t xml:space="preserve"> two classes of </w:t>
+      </w:r>
+      <w:r>
+        <w:rPr>
+          <w:color w:val="FF0000"/>
+        </w:rPr>
+        <w:t>the*</w:t>
+      </w:r>
+      <w:r>
+        <w:t xml:space="preserve"> </w:t>
+      </w:r>
+      <w:r>
+        <w:t>relationship</w:t>
+      </w:r>
+      <w:r>
+        <w:t xml:space="preserve"> and how they relate to one another.</w:t>
+      </w:r>
+    </w:p>
+    <w:p>
+      <w:pPr>
+        <w:pStyle w:val="AlineaSeparator"/>
+        <w:ind w:left="567"/>
+      </w:pPr>
+    </w:p>
+    <w:p>
+      <w:pPr>
+        <w:pStyle w:val="Footer"/>
+        <w:tabs>
+          <w:tab w:val="clear" w:pos="4320"/>
+          <w:tab w:val="clear" w:pos="8640"/>
+        </w:tabs>
+        <w:ind w:left="567"/>
+      </w:pPr>
+      <w:r>
+        <w:t xml:space="preserve">A </w:t>
+      </w:r>
+      <w:r>
+        <w:rPr>
+          <w:b/>
+        </w:rPr>
+        <w:t>Relationship</w:t>
+      </w:r>
+      <w:r>
+        <w:t xml:space="preserve"> also </w:t>
+      </w:r>
+      <w:r>
+        <w:rPr>
+          <w:color w:val="FF0000"/>
+        </w:rPr>
+        <w:t>define</w:t>
+      </w:r>
+      <w:r>
+        <w:t xml:space="preserve">s whether </w:t>
+      </w:r>
+      <w:r>
+        <w:rPr>
+          <w:color w:val="FF0000"/>
+        </w:rPr>
+        <w:t>the*</w:t>
+      </w:r>
+      <w:r>
+        <w:t xml:space="preserve"> </w:t>
+      </w:r>
+      <w:r>
+        <w:t>relationship</w:t>
+      </w:r>
+      <w:r>
+        <w:t xml:space="preserve"> </w:t>
+      </w:r>
+      <w:r>
+        <w:rPr>
+          <w:color w:val="FF0000"/>
+        </w:rPr>
+        <w:t>is</w:t>
+      </w:r>
+      <w:r>
+        <w:t xml:space="preserve"> </w:t>
+      </w:r>
+      <w:r>
+        <w:rPr>
+          <w:b/>
+        </w:rPr>
+        <w:t>Bidirectional</w:t>
+      </w:r>
+      <w:r>
+        <w:rPr>
+          <w:b/>
+        </w:rPr>
+        <w:t xml:space="preserve"> </w:t>
+      </w:r>
+      <w:r>
+        <w:t xml:space="preserve">or </w:t>
+      </w:r>
+      <w:r>
+        <w:rPr>
+          <w:b/>
+        </w:rPr>
+        <w:t>Unidirectional</w:t>
+      </w:r>
+      <w:r>
+        <w:t xml:space="preserve">, by </w:t>
+      </w:r>
+      <w:r>
+        <w:rPr>
+          <w:color w:val="FF0000"/>
+        </w:rPr>
+        <w:t>the*</w:t>
+      </w:r>
+      <w:r>
+        <w:t xml:space="preserve"> </w:t>
+      </w:r>
+      <w:r>
+        <w:rPr>
+          <w:b/>
+        </w:rPr>
+        <w:t>Boolean</w:t>
+      </w:r>
+      <w:r>
+        <w:t xml:space="preserve"> </w:t>
+      </w:r>
+      <w:r>
+        <w:rPr>
+          <w:b/>
+        </w:rPr>
+        <w:t>Bidirectional</w:t>
+      </w:r>
+      <w:r>
+        <w:rPr>
+          <w:b/>
+        </w:rPr>
+        <w:t xml:space="preserve"> </w:t>
+      </w:r>
+      <w:r>
+        <w:t xml:space="preserve">member. </w:t>
+      </w:r>
+      <w:r>
+        <w:rPr>
+          <w:color w:val="FF0000"/>
+        </w:rPr>
+        <w:t>If*</w:t>
+      </w:r>
+      <w:r>
+        <w:t xml:space="preserve"> a </w:t>
+      </w:r>
+      <w:r>
+        <w:rPr>
+          <w:b/>
+        </w:rPr>
+        <w:t>Relationship</w:t>
+      </w:r>
+      <w:r>
+        <w:rPr>
+          <w:b/>
+        </w:rPr>
+        <w:t xml:space="preserve"> </w:t>
+      </w:r>
+      <w:r>
+        <w:rPr>
+          <w:color w:val="FF0000"/>
+        </w:rPr>
+        <w:t>is</w:t>
+      </w:r>
+      <w:r>
+        <w:t xml:space="preserve"> </w:t>
+      </w:r>
+      <w:r>
+        <w:rPr>
+          <w:b/>
+        </w:rPr>
+        <w:t>Bidirectional</w:t>
+      </w:r>
+      <w:r>
+        <w:t xml:space="preserve">, </w:t>
+      </w:r>
+      <w:r>
+        <w:rPr>
+          <w:color w:val="FF0000"/>
+        </w:rPr>
+        <w:t>then*</w:t>
+      </w:r>
+      <w:r>
+        <w:t xml:space="preserve"> both classes </w:t>
+      </w:r>
+      <w:r>
+        <w:rPr>
+          <w:color w:val="FF0000"/>
+        </w:rPr>
+        <w:t>are</w:t>
+      </w:r>
+      <w:r>
+        <w:t xml:space="preserve"> aware of </w:t>
+      </w:r>
+      <w:proofErr w:type="spellStart"/>
+      <w:r>
+        <w:t>eachother</w:t>
+      </w:r>
+      <w:proofErr w:type="spellEnd"/>
+      <w:r>
+        <w:t xml:space="preserve"> and refer to one another. </w:t>
+      </w:r>
+      <w:r>
+        <w:rPr>
+          <w:color w:val="FF0000"/>
+        </w:rPr>
+        <w:t>If*</w:t>
+      </w:r>
+      <w:r>
+        <w:t xml:space="preserve"> a </w:t>
+      </w:r>
+      <w:r>
+        <w:rPr>
+          <w:b/>
+        </w:rPr>
+        <w:t>Relationship</w:t>
+      </w:r>
+      <w:r>
+        <w:rPr>
+          <w:b/>
+        </w:rPr>
+        <w:t xml:space="preserve"> </w:t>
+      </w:r>
+      <w:r>
+        <w:rPr>
+          <w:color w:val="FF0000"/>
+        </w:rPr>
+        <w:t>is</w:t>
+      </w:r>
+      <w:r>
+        <w:t xml:space="preserve"> </w:t>
+      </w:r>
+      <w:r>
+        <w:rPr>
+          <w:b/>
+        </w:rPr>
+        <w:t>Unidirectional</w:t>
+      </w:r>
+      <w:r>
+        <w:rPr>
+          <w:b/>
+        </w:rPr>
+        <w:t xml:space="preserve"> </w:t>
+      </w:r>
+      <w:r>
+        <w:rPr>
+          <w:color w:val="FF0000"/>
+        </w:rPr>
+        <w:t>then*</w:t>
+      </w:r>
+      <w:r>
+        <w:t xml:space="preserve"> </w:t>
+      </w:r>
+      <w:r>
+        <w:rPr>
+          <w:color w:val="FF0000"/>
+        </w:rPr>
+        <w:t>only</w:t>
+      </w:r>
+      <w:r>
+        <w:t xml:space="preserve"> </w:t>
+      </w:r>
+      <w:proofErr w:type="spellStart"/>
+      <w:r>
+        <w:rPr>
+          <w:b/>
+        </w:rPr>
+        <w:t>RelationClassA</w:t>
+      </w:r>
+      <w:proofErr w:type="spellEnd"/>
+      <w:r>
+        <w:rPr>
+          <w:b/>
+        </w:rPr>
+        <w:t xml:space="preserve"> </w:t>
+      </w:r>
+      <w:r>
+        <w:rPr>
+          <w:color w:val="FF0000"/>
+        </w:rPr>
+        <w:t>is</w:t>
+      </w:r>
+      <w:r>
+        <w:t xml:space="preserve"> aware of </w:t>
+      </w:r>
+      <w:proofErr w:type="spellStart"/>
+      <w:r>
+        <w:rPr>
+          <w:b/>
+        </w:rPr>
+        <w:t>RelationClassB</w:t>
+      </w:r>
+      <w:proofErr w:type="spellEnd"/>
+      <w:r>
+        <w:rPr>
+          <w:b/>
+        </w:rPr>
+        <w:t xml:space="preserve"> </w:t>
+      </w:r>
+      <w:r>
+        <w:t xml:space="preserve">and refers to it, </w:t>
+      </w:r>
+      <w:r>
+        <w:rPr>
+          <w:color w:val="FF0000"/>
+        </w:rPr>
+        <w:t>but*</w:t>
+      </w:r>
+      <w:r>
+        <w:t xml:space="preserve"> </w:t>
+      </w:r>
+      <w:proofErr w:type="spellStart"/>
+      <w:r>
+        <w:rPr>
+          <w:b/>
+        </w:rPr>
+        <w:t>RelationClassB</w:t>
+      </w:r>
+      <w:proofErr w:type="spellEnd"/>
+      <w:r>
+        <w:rPr>
+          <w:b/>
+        </w:rPr>
+        <w:t xml:space="preserve"> </w:t>
+      </w:r>
+      <w:r>
+        <w:rPr>
+          <w:color w:val="FF0000"/>
+        </w:rPr>
+        <w:t>is</w:t>
+      </w:r>
+      <w:r>
+        <w:t xml:space="preserve"> unaware of </w:t>
+      </w:r>
+      <w:proofErr w:type="spellStart"/>
+      <w:r>
+        <w:rPr>
+          <w:b/>
+        </w:rPr>
+        <w:t>RelationClassA</w:t>
+      </w:r>
+      <w:proofErr w:type="spellEnd"/>
+      <w:r>
+        <w:rPr>
+          <w:b/>
+        </w:rPr>
+        <w:t xml:space="preserve"> </w:t>
+      </w:r>
+      <w:r>
+        <w:t>and doesn’t refer to it.</w:t>
+      </w:r>
+    </w:p>
+    <w:p>
+      <w:pPr>
+        <w:pStyle w:val="AlineaSeparator"/>
+        <w:ind w:left="567"/>
+      </w:pPr>
+    </w:p>
+    <w:p>
+      <w:pPr>
+        <w:pStyle w:val="Footer"/>
+        <w:tabs>
+          <w:tab w:val="clear" w:pos="4320"/>
+          <w:tab w:val="clear" w:pos="8640"/>
+        </w:tabs>
+        <w:ind w:left="567"/>
+      </w:pPr>
+      <w:r>
+        <w:t xml:space="preserve">Even though a </w:t>
+      </w:r>
+      <w:r>
+        <w:rPr>
+          <w:b/>
+        </w:rPr>
+        <w:t>Bidirectional</w:t>
+      </w:r>
+      <w:r>
+        <w:t xml:space="preserve"> </w:t>
+      </w:r>
+      <w:r>
+        <w:t>relationship</w:t>
+      </w:r>
+      <w:r>
+        <w:t xml:space="preserve"> </w:t>
+      </w:r>
+      <w:r>
+        <w:rPr>
+          <w:color w:val="FF0000"/>
+        </w:rPr>
+        <w:t>would*</w:t>
+      </w:r>
+      <w:r>
+        <w:t xml:space="preserve"> seem to make </w:t>
+      </w:r>
+      <w:proofErr w:type="spellStart"/>
+      <w:r>
+        <w:rPr>
+          <w:b/>
+        </w:rPr>
+        <w:t>RelationClassA</w:t>
+      </w:r>
+      <w:proofErr w:type="spellEnd"/>
+      <w:r>
+        <w:rPr>
+          <w:b/>
+        </w:rPr>
+        <w:t xml:space="preserve"> </w:t>
+      </w:r>
+      <w:r>
+        <w:t xml:space="preserve">and </w:t>
+      </w:r>
+      <w:proofErr w:type="spellStart"/>
+      <w:r>
+        <w:rPr>
+          <w:b/>
+        </w:rPr>
+        <w:t>RelationClassB</w:t>
+      </w:r>
+      <w:proofErr w:type="spellEnd"/>
+      <w:r>
+        <w:rPr>
+          <w:b/>
+        </w:rPr>
+        <w:t xml:space="preserve"> </w:t>
+      </w:r>
+      <w:r>
+        <w:t xml:space="preserve">equal opponents, </w:t>
+      </w:r>
+      <w:proofErr w:type="spellStart"/>
+      <w:r>
+        <w:rPr>
+          <w:b/>
+        </w:rPr>
+        <w:t>RelationClassB</w:t>
+      </w:r>
+      <w:proofErr w:type="spellEnd"/>
+      <w:r>
+        <w:rPr>
+          <w:b/>
+        </w:rPr>
+        <w:t xml:space="preserve"> </w:t>
+      </w:r>
+      <w:r>
+        <w:t xml:space="preserve">in </w:t>
+      </w:r>
+      <w:r>
+        <w:rPr>
+          <w:color w:val="FF0000"/>
+        </w:rPr>
+        <w:t>many</w:t>
+      </w:r>
+      <w:r>
+        <w:t xml:space="preserve"> cases </w:t>
+      </w:r>
+      <w:r>
+        <w:rPr>
+          <w:color w:val="FF0000"/>
+        </w:rPr>
+        <w:t>is</w:t>
+      </w:r>
+      <w:r>
+        <w:t xml:space="preserve"> </w:t>
+      </w:r>
+      <w:r>
+        <w:rPr>
+          <w:color w:val="FF0000"/>
+        </w:rPr>
+        <w:t>the*</w:t>
+      </w:r>
+      <w:r>
+        <w:t xml:space="preserve"> inferior one. For instance, in writing XML files, </w:t>
+      </w:r>
+      <w:proofErr w:type="spellStart"/>
+      <w:r>
+        <w:rPr>
+          <w:b/>
+        </w:rPr>
+        <w:t>RelationClassB</w:t>
+      </w:r>
+      <w:proofErr w:type="spellEnd"/>
+      <w:r>
+        <w:t xml:space="preserve"> </w:t>
+      </w:r>
+      <w:r>
+        <w:rPr>
+          <w:color w:val="FF0000"/>
+        </w:rPr>
+        <w:t>is</w:t>
+      </w:r>
+      <w:r>
+        <w:t xml:space="preserve"> seen as </w:t>
+      </w:r>
+      <w:r>
+        <w:rPr>
+          <w:color w:val="FF0000"/>
+        </w:rPr>
+        <w:t>contain</w:t>
+      </w:r>
+      <w:r>
+        <w:t xml:space="preserve">ed in </w:t>
+      </w:r>
+      <w:proofErr w:type="spellStart"/>
+      <w:r>
+        <w:rPr>
+          <w:b/>
+        </w:rPr>
+        <w:t>RelationClassA</w:t>
+      </w:r>
+      <w:proofErr w:type="spellEnd"/>
+      <w:r>
+        <w:t xml:space="preserve"> and </w:t>
+      </w:r>
+      <w:r>
+        <w:rPr>
+          <w:color w:val="FF0000"/>
+        </w:rPr>
+        <w:t>not</w:t>
+      </w:r>
+      <w:r>
+        <w:rPr>
+          <w:color w:val="FF0000"/>
+        </w:rPr>
+        <w:t>*</w:t>
+      </w:r>
+      <w:r>
+        <w:t xml:space="preserve"> </w:t>
+      </w:r>
+      <w:r>
+        <w:rPr>
+          <w:color w:val="FF0000"/>
+        </w:rPr>
+        <w:t>the*</w:t>
+      </w:r>
+      <w:r>
+        <w:t xml:space="preserve"> other way around. In that case </w:t>
+      </w:r>
+      <w:r>
+        <w:rPr>
+          <w:i/>
+          <w:iCs/>
+        </w:rPr>
+        <w:t xml:space="preserve">direction </w:t>
+      </w:r>
+      <w:r>
+        <w:t xml:space="preserve">of </w:t>
+      </w:r>
+      <w:r>
+        <w:rPr>
+          <w:color w:val="FF0000"/>
+        </w:rPr>
+        <w:t>the*</w:t>
+      </w:r>
+      <w:r>
+        <w:t xml:space="preserve"> </w:t>
+      </w:r>
+      <w:r>
+        <w:t>relationship</w:t>
+      </w:r>
+      <w:r>
+        <w:t xml:space="preserve"> does matter. However, still in </w:t>
+      </w:r>
+      <w:r>
+        <w:rPr>
+          <w:color w:val="FF0000"/>
+        </w:rPr>
+        <w:t>many</w:t>
+      </w:r>
+      <w:r>
+        <w:t xml:space="preserve"> cases </w:t>
+      </w:r>
+      <w:proofErr w:type="spellStart"/>
+      <w:r>
+        <w:rPr>
+          <w:b/>
+        </w:rPr>
+        <w:t>RelationClassA</w:t>
+      </w:r>
+      <w:proofErr w:type="spellEnd"/>
+      <w:r>
+        <w:t xml:space="preserve"> and </w:t>
+      </w:r>
+      <w:proofErr w:type="spellStart"/>
+      <w:r>
+        <w:rPr>
+          <w:b/>
+        </w:rPr>
+        <w:t>RelationClassB</w:t>
+      </w:r>
+      <w:proofErr w:type="spellEnd"/>
+      <w:r>
+        <w:t xml:space="preserve"> </w:t>
+      </w:r>
+      <w:r>
+        <w:rPr>
+          <w:color w:val="FF0000"/>
+        </w:rPr>
+        <w:t>are</w:t>
+      </w:r>
+      <w:r>
+        <w:t xml:space="preserve"> technically equal opponents. </w:t>
+      </w:r>
+      <w:r>
+        <w:rPr>
+          <w:color w:val="FF0000"/>
+        </w:rPr>
+        <w:t>When*</w:t>
+      </w:r>
+      <w:r>
+        <w:t xml:space="preserve"> </w:t>
+      </w:r>
+      <w:r>
+        <w:rPr>
+          <w:color w:val="FF0000"/>
+        </w:rPr>
+        <w:t>you</w:t>
+      </w:r>
+      <w:r>
+        <w:rPr>
+          <w:color w:val="FF0000"/>
+        </w:rPr>
+        <w:t>*</w:t>
+      </w:r>
+      <w:r>
+        <w:t xml:space="preserve"> keep in mind which </w:t>
+      </w:r>
+      <w:proofErr w:type="spellStart"/>
+      <w:r>
+        <w:rPr>
+          <w:b/>
+        </w:rPr>
+        <w:t>RelationClass</w:t>
+      </w:r>
+      <w:proofErr w:type="spellEnd"/>
+      <w:r>
+        <w:t xml:space="preserve"> </w:t>
+      </w:r>
+      <w:r>
+        <w:rPr>
+          <w:color w:val="FF0000"/>
+        </w:rPr>
+        <w:t>is</w:t>
+      </w:r>
+      <w:r>
+        <w:t xml:space="preserve"> inferior and which one </w:t>
+      </w:r>
+      <w:r>
+        <w:rPr>
+          <w:color w:val="FF0000"/>
+        </w:rPr>
+        <w:t>is</w:t>
+      </w:r>
+      <w:r>
+        <w:t xml:space="preserve"> superior, things </w:t>
+      </w:r>
+      <w:r>
+        <w:rPr>
+          <w:color w:val="FF0000"/>
+        </w:rPr>
+        <w:t>like</w:t>
+      </w:r>
+      <w:r>
+        <w:t xml:space="preserve"> XML writing go well automatically. </w:t>
+      </w:r>
+      <w:r>
+        <w:rPr>
+          <w:color w:val="FF0000"/>
+        </w:rPr>
+        <w:t>If*</w:t>
+      </w:r>
+      <w:r>
+        <w:t xml:space="preserve"> </w:t>
+      </w:r>
+      <w:r>
+        <w:rPr>
+          <w:color w:val="FF0000"/>
+        </w:rPr>
+        <w:t>you</w:t>
+      </w:r>
+      <w:r>
+        <w:rPr>
+          <w:color w:val="FF0000"/>
+        </w:rPr>
+        <w:t>*</w:t>
+      </w:r>
+      <w:r>
+        <w:t xml:space="preserve"> </w:t>
+      </w:r>
+      <w:r>
+        <w:rPr>
+          <w:color w:val="FF0000"/>
+        </w:rPr>
+        <w:t>are</w:t>
+      </w:r>
+      <w:r>
+        <w:t xml:space="preserve"> sloppy with choosing </w:t>
+      </w:r>
+      <w:r>
+        <w:rPr>
+          <w:color w:val="FF0000"/>
+        </w:rPr>
+        <w:t>if*</w:t>
+      </w:r>
+      <w:r>
+        <w:t xml:space="preserve"> something </w:t>
+      </w:r>
+      <w:r>
+        <w:rPr>
+          <w:color w:val="FF0000"/>
+        </w:rPr>
+        <w:t>is</w:t>
+      </w:r>
+      <w:r>
+        <w:t xml:space="preserve"> </w:t>
+      </w:r>
+      <w:proofErr w:type="spellStart"/>
+      <w:r>
+        <w:rPr>
+          <w:b/>
+        </w:rPr>
+        <w:t>RelationClassA</w:t>
+      </w:r>
+      <w:proofErr w:type="spellEnd"/>
+      <w:r>
+        <w:t xml:space="preserve"> or </w:t>
+      </w:r>
+      <w:proofErr w:type="spellStart"/>
+      <w:r>
+        <w:rPr>
+          <w:b/>
+        </w:rPr>
+        <w:t>RelationClassB</w:t>
+      </w:r>
+      <w:proofErr w:type="spellEnd"/>
+      <w:r>
+        <w:t xml:space="preserve">, </w:t>
+      </w:r>
+      <w:r>
+        <w:rPr>
+          <w:color w:val="FF0000"/>
+        </w:rPr>
+        <w:t>you</w:t>
+      </w:r>
+      <w:r>
+        <w:rPr>
+          <w:color w:val="FF0000"/>
+        </w:rPr>
+        <w:t>*</w:t>
+      </w:r>
+      <w:r>
+        <w:t xml:space="preserve"> </w:t>
+      </w:r>
+      <w:r>
+        <w:rPr>
+          <w:color w:val="FF0000"/>
+        </w:rPr>
+        <w:t>could*</w:t>
+      </w:r>
+      <w:r>
+        <w:t xml:space="preserve"> get trouble that makes </w:t>
+      </w:r>
+      <w:r>
+        <w:rPr>
+          <w:color w:val="FF0000"/>
+        </w:rPr>
+        <w:t>you</w:t>
+      </w:r>
+      <w:r>
+        <w:rPr>
+          <w:color w:val="FF0000"/>
+        </w:rPr>
+        <w:t>*</w:t>
+      </w:r>
+      <w:r>
+        <w:t xml:space="preserve"> obliged to switch </w:t>
+      </w:r>
+      <w:r>
+        <w:rPr>
+          <w:color w:val="FF0000"/>
+        </w:rPr>
+        <w:t>the*</w:t>
+      </w:r>
+      <w:r>
+        <w:t xml:space="preserve"> two </w:t>
+      </w:r>
+      <w:r>
+        <w:t>relationship</w:t>
+      </w:r>
+      <w:r>
+        <w:t xml:space="preserve"> classes within </w:t>
+      </w:r>
+      <w:r>
+        <w:rPr>
+          <w:color w:val="FF0000"/>
+        </w:rPr>
+        <w:t>the*</w:t>
+      </w:r>
+      <w:r>
+        <w:t xml:space="preserve"> </w:t>
+      </w:r>
+      <w:r>
+        <w:t>relationship</w:t>
+      </w:r>
+      <w:r>
+        <w:t xml:space="preserve">, </w:t>
+      </w:r>
+      <w:r>
+        <w:rPr>
+          <w:color w:val="FF0000"/>
+        </w:rPr>
+        <w:t>but*</w:t>
+      </w:r>
+      <w:r>
+        <w:t xml:space="preserve"> usually </w:t>
+      </w:r>
+      <w:r>
+        <w:rPr>
+          <w:color w:val="FF0000"/>
+        </w:rPr>
+        <w:t>you</w:t>
+      </w:r>
+      <w:r>
+        <w:rPr>
+          <w:color w:val="FF0000"/>
+        </w:rPr>
+        <w:t>*</w:t>
+      </w:r>
+      <w:r>
+        <w:t xml:space="preserve"> won’t notice </w:t>
+      </w:r>
+      <w:r>
+        <w:rPr>
+          <w:color w:val="FF0000"/>
+        </w:rPr>
+        <w:t xml:space="preserve">anything </w:t>
+      </w:r>
+      <w:r>
+        <w:t xml:space="preserve">going </w:t>
+      </w:r>
+      <w:r>
+        <w:rPr>
+          <w:color w:val="FF0000"/>
+        </w:rPr>
+        <w:t>wrong</w:t>
+      </w:r>
+      <w:r>
+        <w:t xml:space="preserve">. </w:t>
+      </w:r>
+      <w:r>
+        <w:rPr>
+          <w:color w:val="FF0000"/>
+        </w:rPr>
+        <w:t>So</w:t>
+      </w:r>
+      <w:r>
+        <w:t xml:space="preserve"> relax, </w:t>
+      </w:r>
+      <w:r>
+        <w:rPr>
+          <w:color w:val="FF0000"/>
+        </w:rPr>
+        <w:t>but*</w:t>
+      </w:r>
+      <w:r>
+        <w:t xml:space="preserve"> beware.</w:t>
+      </w:r>
+    </w:p>
+    <w:p>
+      <w:pPr>
+        <w:pStyle w:val="AlineaSeparator"/>
+        <w:ind w:left="567"/>
+      </w:pPr>
+    </w:p>
+    <w:p>
+      <w:pPr>
+        <w:pStyle w:val="Footer"/>
+        <w:tabs>
+          <w:tab w:val="clear" w:pos="4320"/>
+          <w:tab w:val="clear" w:pos="8640"/>
+        </w:tabs>
+        <w:ind w:left="567"/>
+      </w:pPr>
+      <w:r>
+        <w:rPr>
+          <w:color w:val="FF0000"/>
+        </w:rPr>
+        <w:t>The*</w:t>
+      </w:r>
+      <w:r>
+        <w:t xml:space="preserve"> two </w:t>
+      </w:r>
+      <w:proofErr w:type="spellStart"/>
+      <w:r>
+        <w:rPr>
+          <w:b/>
+        </w:rPr>
+        <w:t>RelationClass</w:t>
+      </w:r>
+      <w:proofErr w:type="spellEnd"/>
+      <w:r>
+        <w:rPr>
+          <w:b/>
+        </w:rPr>
+        <w:t xml:space="preserve"> </w:t>
+      </w:r>
+      <w:r>
+        <w:t xml:space="preserve">objects </w:t>
+      </w:r>
+      <w:r>
+        <w:rPr>
+          <w:color w:val="FF0000"/>
+        </w:rPr>
+        <w:t>define</w:t>
+      </w:r>
+      <w:r>
+        <w:t xml:space="preserve"> </w:t>
+      </w:r>
+      <w:r>
+        <w:rPr>
+          <w:color w:val="FF0000"/>
+        </w:rPr>
+        <w:t>the*</w:t>
+      </w:r>
+      <w:r>
+        <w:t xml:space="preserve"> </w:t>
+      </w:r>
+      <w:r>
+        <w:t>relationship</w:t>
+      </w:r>
+      <w:r>
+        <w:t xml:space="preserve"> furtherly.</w:t>
+      </w:r>
+    </w:p>
+    <w:p>
+      <w:pPr>
+        <w:pStyle w:val="AlineaSeparator"/>
+        <w:ind w:left="567"/>
+      </w:pPr>
+    </w:p>
+    <w:p>
+      <w:pPr>
+        <w:pStyle w:val="Footer"/>
+        <w:tabs>
+          <w:tab w:val="clear" w:pos="4320"/>
+          <w:tab w:val="clear" w:pos="8640"/>
+        </w:tabs>
+        <w:ind w:left="567"/>
+      </w:pPr>
+      <w:r>
+        <w:rPr>
+          <w:color w:val="FF0000"/>
+        </w:rPr>
+        <w:t>The*</w:t>
+      </w:r>
+      <w:r>
+        <w:t xml:space="preserve"> member </w:t>
+      </w:r>
+      <w:r>
+        <w:rPr>
+          <w:b/>
+        </w:rPr>
+        <w:t xml:space="preserve">Class </w:t>
+      </w:r>
+      <w:r>
+        <w:t xml:space="preserve">of </w:t>
+      </w:r>
+      <w:proofErr w:type="spellStart"/>
+      <w:r>
+        <w:rPr>
+          <w:b/>
+        </w:rPr>
+        <w:t>RelationClass</w:t>
+      </w:r>
+      <w:proofErr w:type="spellEnd"/>
+      <w:r>
+        <w:rPr>
+          <w:b/>
+        </w:rPr>
+        <w:t xml:space="preserve"> </w:t>
+      </w:r>
+      <w:r>
+        <w:rPr>
+          <w:color w:val="FF0000"/>
+        </w:rPr>
+        <w:t>is</w:t>
+      </w:r>
+      <w:r>
+        <w:t xml:space="preserve"> </w:t>
+      </w:r>
+      <w:r>
+        <w:rPr>
+          <w:color w:val="FF0000"/>
+        </w:rPr>
+        <w:t>very</w:t>
+      </w:r>
+      <w:r>
+        <w:t xml:space="preserve"> </w:t>
+      </w:r>
+      <w:r>
+        <w:rPr>
+          <w:color w:val="FF0000"/>
+        </w:rPr>
+        <w:t>important</w:t>
+      </w:r>
+      <w:r>
+        <w:t xml:space="preserve"> to set, and it </w:t>
+      </w:r>
+      <w:r>
+        <w:rPr>
+          <w:color w:val="FF0000"/>
+        </w:rPr>
+        <w:t>define</w:t>
+      </w:r>
+      <w:r>
+        <w:t xml:space="preserve">s which class makes part of </w:t>
+      </w:r>
+      <w:r>
+        <w:rPr>
+          <w:color w:val="FF0000"/>
+        </w:rPr>
+        <w:t>the*</w:t>
+      </w:r>
+      <w:r>
+        <w:t xml:space="preserve"> </w:t>
+      </w:r>
+      <w:r>
+        <w:t>relationship</w:t>
+      </w:r>
+      <w:r>
+        <w:t xml:space="preserve">. </w:t>
+      </w:r>
+      <w:r>
+        <w:rPr>
+          <w:color w:val="FF0000"/>
+        </w:rPr>
+        <w:t>Define</w:t>
+      </w:r>
+      <w:r>
+        <w:t xml:space="preserve"> </w:t>
+      </w:r>
+      <w:r>
+        <w:rPr>
+          <w:color w:val="FF0000"/>
+        </w:rPr>
+        <w:t>the*</w:t>
+      </w:r>
+      <w:r>
+        <w:t xml:space="preserve"> </w:t>
+      </w:r>
+      <w:r>
+        <w:rPr>
+          <w:b/>
+        </w:rPr>
+        <w:t>Class</w:t>
+      </w:r>
+      <w:r>
+        <w:t xml:space="preserve"> in both </w:t>
+      </w:r>
+      <w:proofErr w:type="spellStart"/>
+      <w:r>
+        <w:rPr>
+          <w:b/>
+        </w:rPr>
+        <w:t>RelationClasses</w:t>
+      </w:r>
+      <w:proofErr w:type="spellEnd"/>
+      <w:r>
+        <w:t xml:space="preserve"> of </w:t>
+      </w:r>
+      <w:r>
+        <w:rPr>
+          <w:color w:val="FF0000"/>
+        </w:rPr>
+        <w:t>the*</w:t>
+      </w:r>
+      <w:r>
+        <w:t xml:space="preserve"> </w:t>
+      </w:r>
+      <w:r>
+        <w:rPr>
+          <w:b/>
+        </w:rPr>
+        <w:t>Relationship</w:t>
+      </w:r>
+      <w:r>
+        <w:t xml:space="preserve"> and </w:t>
+      </w:r>
+      <w:r>
+        <w:rPr>
+          <w:color w:val="FF0000"/>
+        </w:rPr>
+        <w:t>you</w:t>
+      </w:r>
+      <w:r>
+        <w:rPr>
+          <w:color w:val="FF0000"/>
+        </w:rPr>
+        <w:t>*</w:t>
+      </w:r>
+      <w:r>
+        <w:t xml:space="preserve">’ve made a </w:t>
+      </w:r>
+      <w:r>
+        <w:t>relationship</w:t>
+      </w:r>
+      <w:r>
+        <w:t xml:space="preserve"> between </w:t>
+      </w:r>
+      <w:r>
+        <w:rPr>
+          <w:color w:val="FF0000"/>
+        </w:rPr>
+        <w:t>the*</w:t>
+      </w:r>
+      <w:r>
+        <w:t xml:space="preserve"> two classes.</w:t>
+      </w:r>
+    </w:p>
+    <w:p>
+      <w:pPr>
+        <w:pStyle w:val="AlineaSeparator"/>
+        <w:ind w:left="567"/>
+      </w:pPr>
+    </w:p>
+    <w:p>
+      <w:pPr>
+        <w:pStyle w:val="Footer"/>
+        <w:tabs>
+          <w:tab w:val="clear" w:pos="4320"/>
+          <w:tab w:val="clear" w:pos="8640"/>
+        </w:tabs>
+        <w:ind w:left="567"/>
+      </w:pPr>
+      <w:r>
+        <w:t xml:space="preserve">A </w:t>
+      </w:r>
+      <w:r>
+        <w:rPr>
+          <w:color w:val="FF0000"/>
+        </w:rPr>
+        <w:t>very</w:t>
+      </w:r>
+      <w:r>
+        <w:t xml:space="preserve"> </w:t>
+      </w:r>
+      <w:r>
+        <w:rPr>
+          <w:color w:val="FF0000"/>
+        </w:rPr>
+        <w:t>important</w:t>
+      </w:r>
+      <w:r>
+        <w:t xml:space="preserve"> member of a </w:t>
+      </w:r>
+      <w:proofErr w:type="spellStart"/>
+      <w:r>
+        <w:rPr>
+          <w:b/>
+        </w:rPr>
+        <w:t>RelationClass</w:t>
+      </w:r>
+      <w:proofErr w:type="spellEnd"/>
+      <w:r>
+        <w:t xml:space="preserve"> </w:t>
+      </w:r>
+      <w:r>
+        <w:rPr>
+          <w:color w:val="FF0000"/>
+        </w:rPr>
+        <w:t>is</w:t>
+      </w:r>
+      <w:r>
+        <w:t xml:space="preserve"> </w:t>
+      </w:r>
+      <w:r>
+        <w:rPr>
+          <w:color w:val="FF0000"/>
+        </w:rPr>
+        <w:t>the*</w:t>
+      </w:r>
+      <w:r>
+        <w:t xml:space="preserve"> </w:t>
+      </w:r>
+      <w:proofErr w:type="spellStart"/>
+      <w:r>
+        <w:rPr>
+          <w:b/>
+        </w:rPr>
+        <w:t>AbstractNumber</w:t>
+      </w:r>
+      <w:proofErr w:type="spellEnd"/>
+      <w:r>
+        <w:t xml:space="preserve">. </w:t>
+      </w:r>
+      <w:r>
+        <w:rPr>
+          <w:color w:val="FF0000"/>
+        </w:rPr>
+        <w:t>This</w:t>
+      </w:r>
+      <w:r>
+        <w:t xml:space="preserve"> </w:t>
+      </w:r>
+      <w:r>
+        <w:rPr>
+          <w:color w:val="FF0000"/>
+        </w:rPr>
+        <w:t>define</w:t>
+      </w:r>
+      <w:r>
+        <w:t xml:space="preserve">s whether a </w:t>
+      </w:r>
+      <w:r>
+        <w:t>relationship</w:t>
+      </w:r>
+      <w:r>
+        <w:t xml:space="preserve"> class </w:t>
+      </w:r>
+      <w:r>
+        <w:rPr>
+          <w:color w:val="FF0000"/>
+        </w:rPr>
+        <w:t>is</w:t>
+      </w:r>
+      <w:r>
+        <w:t xml:space="preserve"> </w:t>
+      </w:r>
+      <w:r>
+        <w:rPr>
+          <w:b/>
+        </w:rPr>
+        <w:t>1</w:t>
+      </w:r>
+      <w:r>
+        <w:t xml:space="preserve">, </w:t>
+      </w:r>
+      <w:r>
+        <w:rPr>
+          <w:b/>
+        </w:rPr>
+        <w:t xml:space="preserve">x </w:t>
+      </w:r>
+      <w:r>
+        <w:t xml:space="preserve">or </w:t>
+      </w:r>
+      <w:r>
+        <w:rPr>
+          <w:b/>
+        </w:rPr>
+        <w:t>n</w:t>
+      </w:r>
+      <w:r>
+        <w:t xml:space="preserve">. </w:t>
+      </w:r>
+      <w:r>
+        <w:rPr>
+          <w:color w:val="FF0000"/>
+        </w:rPr>
+        <w:t>If*</w:t>
+      </w:r>
+      <w:r>
+        <w:t xml:space="preserve"> </w:t>
+      </w:r>
+      <w:r>
+        <w:rPr>
+          <w:color w:val="FF0000"/>
+        </w:rPr>
+        <w:t>you</w:t>
+      </w:r>
+      <w:r>
+        <w:rPr>
+          <w:color w:val="FF0000"/>
+        </w:rPr>
+        <w:t>*</w:t>
+      </w:r>
+      <w:r>
+        <w:t xml:space="preserve"> </w:t>
+      </w:r>
+      <w:r>
+        <w:rPr>
+          <w:color w:val="FF0000"/>
+        </w:rPr>
+        <w:t>define</w:t>
+      </w:r>
+      <w:r>
+        <w:t xml:space="preserve"> </w:t>
+      </w:r>
+      <w:r>
+        <w:rPr>
+          <w:color w:val="FF0000"/>
+        </w:rPr>
+        <w:t>the*</w:t>
+      </w:r>
+      <w:r>
+        <w:t xml:space="preserve"> </w:t>
+      </w:r>
+      <w:proofErr w:type="spellStart"/>
+      <w:r>
+        <w:rPr>
+          <w:b/>
+        </w:rPr>
+        <w:t>AbstractNumber</w:t>
+      </w:r>
+      <w:proofErr w:type="spellEnd"/>
+      <w:r>
+        <w:rPr>
+          <w:b/>
+        </w:rPr>
+        <w:t xml:space="preserve"> </w:t>
+      </w:r>
+      <w:r>
+        <w:t xml:space="preserve">for both of </w:t>
+      </w:r>
+      <w:r>
+        <w:rPr>
+          <w:color w:val="FF0000"/>
+        </w:rPr>
+        <w:t>the*</w:t>
+      </w:r>
+      <w:r>
+        <w:t xml:space="preserve"> two </w:t>
+      </w:r>
+      <w:r>
+        <w:t>relationship</w:t>
+      </w:r>
+      <w:r>
+        <w:t xml:space="preserve"> classes, </w:t>
+      </w:r>
+      <w:r>
+        <w:rPr>
+          <w:color w:val="FF0000"/>
+        </w:rPr>
+        <w:t>you</w:t>
+      </w:r>
+      <w:r>
+        <w:rPr>
+          <w:color w:val="FF0000"/>
+        </w:rPr>
+        <w:t>*</w:t>
+      </w:r>
+      <w:r>
+        <w:t xml:space="preserve"> </w:t>
+      </w:r>
+      <w:r>
+        <w:rPr>
+          <w:color w:val="FF0000"/>
+        </w:rPr>
+        <w:t>can*</w:t>
+      </w:r>
+      <w:r>
+        <w:t xml:space="preserve"> for instance make a 1</w:t>
+      </w:r>
+      <w:r>
+        <w:t>&lt;=&gt;</w:t>
+      </w:r>
+      <w:r>
+        <w:t xml:space="preserve">n </w:t>
+      </w:r>
+      <w:r>
+        <w:t>relationship</w:t>
+      </w:r>
+      <w:r>
+        <w:t xml:space="preserve"> between </w:t>
+      </w:r>
+      <w:r>
+        <w:rPr>
+          <w:color w:val="FF0000"/>
+        </w:rPr>
+        <w:t>the*</w:t>
+      </w:r>
+      <w:r>
+        <w:t xml:space="preserve"> two classes or a x</w:t>
+      </w:r>
+      <w:r>
+        <w:t>&lt;=&gt;</w:t>
+      </w:r>
+      <w:r>
+        <w:t xml:space="preserve">n </w:t>
+      </w:r>
+      <w:r>
+        <w:t>relationship</w:t>
+      </w:r>
+      <w:r>
+        <w:t xml:space="preserve"> or whatever. </w:t>
+      </w:r>
+      <w:proofErr w:type="spellStart"/>
+      <w:r>
+        <w:rPr>
+          <w:b/>
+        </w:rPr>
+        <w:t>AbstractNumber</w:t>
+      </w:r>
+      <w:proofErr w:type="spellEnd"/>
+      <w:r>
+        <w:rPr>
+          <w:b/>
+        </w:rPr>
+        <w:t xml:space="preserve"> </w:t>
+      </w:r>
+      <w:r>
+        <w:rPr>
+          <w:color w:val="FF0000"/>
+        </w:rPr>
+        <w:t>is</w:t>
+      </w:r>
+      <w:r>
+        <w:t xml:space="preserve"> </w:t>
+      </w:r>
+      <w:r>
+        <w:rPr>
+          <w:b/>
+        </w:rPr>
+        <w:t xml:space="preserve">1 </w:t>
+      </w:r>
+      <w:r>
+        <w:t>by default.</w:t>
+      </w:r>
+    </w:p>
+    <w:p>
+      <w:pPr>
+        <w:pStyle w:val="AlineaSeparator"/>
+        <w:ind w:left="567"/>
+      </w:pPr>
+    </w:p>
+    <w:p>
+      <w:pPr>
+        <w:pStyle w:val="Footer"/>
+        <w:tabs>
+          <w:tab w:val="clear" w:pos="4320"/>
+          <w:tab w:val="clear" w:pos="8640"/>
+        </w:tabs>
+        <w:ind w:left="567"/>
+      </w:pPr>
+      <w:r>
+        <w:t xml:space="preserve">To </w:t>
+      </w:r>
+      <w:r>
+        <w:rPr>
+          <w:color w:val="FF0000"/>
+        </w:rPr>
+        <w:t>define</w:t>
+      </w:r>
+      <w:r>
+        <w:t xml:space="preserve"> </w:t>
+      </w:r>
+      <w:r>
+        <w:rPr>
+          <w:color w:val="FF0000"/>
+        </w:rPr>
+        <w:t>the*</w:t>
+      </w:r>
+      <w:r>
+        <w:t xml:space="preserve"> quantity of x, </w:t>
+      </w:r>
+      <w:r>
+        <w:rPr>
+          <w:color w:val="FF0000"/>
+        </w:rPr>
+        <w:t>you</w:t>
+      </w:r>
+      <w:r>
+        <w:rPr>
+          <w:color w:val="FF0000"/>
+        </w:rPr>
+        <w:t>*</w:t>
+      </w:r>
+      <w:r>
+        <w:t xml:space="preserve"> set </w:t>
+      </w:r>
+      <w:proofErr w:type="spellStart"/>
+      <w:r>
+        <w:rPr>
+          <w:b/>
+        </w:rPr>
+        <w:t>ExactNumber</w:t>
+      </w:r>
+      <w:proofErr w:type="spellEnd"/>
+      <w:r>
+        <w:t xml:space="preserve">. For instance, in a </w:t>
+      </w:r>
+      <w:r>
+        <w:br/>
+      </w:r>
+      <w:r>
+        <w:rPr>
+          <w:b/>
+        </w:rPr>
+        <w:t xml:space="preserve">Line </w:t>
+      </w:r>
+      <w:r>
+        <w:rPr>
+          <w:b/>
+          <w:sz w:val="18"/>
+        </w:rPr>
+        <w:t>n</w:t>
+      </w:r>
+      <w:r>
+        <w:rPr>
+          <w:b/>
+          <w:bCs/>
+        </w:rPr>
+        <w:t>&lt;=&gt;</w:t>
+      </w:r>
+      <w:r>
+        <w:rPr>
+          <w:b/>
+          <w:bCs/>
+          <w:sz w:val="16"/>
+        </w:rPr>
+        <w:t>2</w:t>
+      </w:r>
+      <w:r>
+        <w:rPr>
+          <w:b/>
+        </w:rPr>
+        <w:t xml:space="preserve"> Point </w:t>
+      </w:r>
+      <w:r>
+        <w:t>relationship</w:t>
+      </w:r>
+      <w:r>
+        <w:t xml:space="preserve">, </w:t>
+      </w:r>
+      <w:r>
+        <w:rPr>
+          <w:color w:val="FF0000"/>
+        </w:rPr>
+        <w:t>you</w:t>
+      </w:r>
+      <w:r>
+        <w:rPr>
+          <w:color w:val="FF0000"/>
+        </w:rPr>
+        <w:t>*</w:t>
+      </w:r>
+      <w:r>
+        <w:t xml:space="preserve"> </w:t>
+      </w:r>
+      <w:r>
+        <w:rPr>
+          <w:color w:val="FF0000"/>
+        </w:rPr>
+        <w:t>define</w:t>
+      </w:r>
+      <w:r>
+        <w:t xml:space="preserve"> for </w:t>
+      </w:r>
+      <w:r>
+        <w:rPr>
+          <w:color w:val="FF0000"/>
+        </w:rPr>
+        <w:t>the*</w:t>
+      </w:r>
+      <w:r>
+        <w:t xml:space="preserve"> </w:t>
+      </w:r>
+      <w:r>
+        <w:rPr>
+          <w:b/>
+        </w:rPr>
+        <w:t>Point</w:t>
+      </w:r>
+      <w:r>
+        <w:t xml:space="preserve"> </w:t>
+      </w:r>
+      <w:proofErr w:type="spellStart"/>
+      <w:r>
+        <w:rPr>
+          <w:b/>
+        </w:rPr>
+        <w:t>RelationClass</w:t>
+      </w:r>
+      <w:proofErr w:type="spellEnd"/>
+      <w:r>
+        <w:t xml:space="preserve"> that its </w:t>
+      </w:r>
+      <w:proofErr w:type="spellStart"/>
+      <w:r>
+        <w:rPr>
+          <w:b/>
+        </w:rPr>
+        <w:t>AbstractNumber</w:t>
+      </w:r>
+      <w:proofErr w:type="spellEnd"/>
+      <w:r>
+        <w:rPr>
+          <w:b/>
+        </w:rPr>
+        <w:t xml:space="preserve"> = x </w:t>
+      </w:r>
+      <w:r>
+        <w:t xml:space="preserve">and its </w:t>
+      </w:r>
+      <w:proofErr w:type="spellStart"/>
+      <w:r>
+        <w:rPr>
+          <w:b/>
+        </w:rPr>
+        <w:t>ExactNumber</w:t>
+      </w:r>
+      <w:proofErr w:type="spellEnd"/>
+      <w:r>
+        <w:rPr>
+          <w:b/>
+        </w:rPr>
+        <w:t xml:space="preserve"> = 2</w:t>
+      </w:r>
+      <w:r>
+        <w:t>.</w:t>
+      </w:r>
+    </w:p>
+    <w:p>
+      <w:pPr>
+        <w:pStyle w:val="AlineaSeparator"/>
+        <w:ind w:left="567"/>
+      </w:pPr>
+    </w:p>
+    <w:p>
+      <w:pPr>
+        <w:pStyle w:val="Footer"/>
+        <w:tabs>
+          <w:tab w:val="clear" w:pos="4320"/>
+          <w:tab w:val="clear" w:pos="8640"/>
+        </w:tabs>
+        <w:ind w:left="567"/>
+      </w:pPr>
+      <w:r>
+        <w:t xml:space="preserve">Two other </w:t>
+      </w:r>
+      <w:r>
+        <w:rPr>
+          <w:color w:val="FF0000"/>
+        </w:rPr>
+        <w:t>important</w:t>
+      </w:r>
+      <w:r>
+        <w:t xml:space="preserve"> members of a </w:t>
+      </w:r>
+      <w:proofErr w:type="spellStart"/>
+      <w:r>
+        <w:rPr>
+          <w:b/>
+        </w:rPr>
+        <w:t>RelationClass</w:t>
+      </w:r>
+      <w:proofErr w:type="spellEnd"/>
+      <w:r>
+        <w:rPr>
+          <w:b/>
+        </w:rPr>
+        <w:t xml:space="preserve"> </w:t>
+      </w:r>
+      <w:r>
+        <w:rPr>
+          <w:color w:val="FF0000"/>
+        </w:rPr>
+        <w:t>are</w:t>
+      </w:r>
+      <w:r>
+        <w:t xml:space="preserve"> </w:t>
+      </w:r>
+      <w:proofErr w:type="spellStart"/>
+      <w:r>
+        <w:rPr>
+          <w:b/>
+        </w:rPr>
+        <w:t>CreateObjects</w:t>
+      </w:r>
+      <w:proofErr w:type="spellEnd"/>
+      <w:r>
+        <w:rPr>
+          <w:b/>
+        </w:rPr>
+        <w:t xml:space="preserve"> </w:t>
+      </w:r>
+      <w:r>
+        <w:t xml:space="preserve">and </w:t>
+      </w:r>
+      <w:proofErr w:type="spellStart"/>
+      <w:r>
+        <w:rPr>
+          <w:b/>
+        </w:rPr>
+        <w:t>En</w:t>
+      </w:r>
+      <w:r>
+        <w:rPr>
+          <w:b/>
+          <w:color w:val="FF0000"/>
+        </w:rPr>
+        <w:t>sure</w:t>
+      </w:r>
+      <w:r>
+        <w:rPr>
+          <w:b/>
+        </w:rPr>
+        <w:t>SubObjects</w:t>
+      </w:r>
+      <w:proofErr w:type="spellEnd"/>
+      <w:r>
+        <w:t xml:space="preserve">. </w:t>
+      </w:r>
+      <w:proofErr w:type="spellStart"/>
+      <w:r>
+        <w:rPr>
+          <w:b/>
+        </w:rPr>
+        <w:t>CreateObjects</w:t>
+      </w:r>
+      <w:proofErr w:type="spellEnd"/>
+      <w:r>
+        <w:rPr>
+          <w:b/>
+        </w:rPr>
+        <w:t xml:space="preserve"> </w:t>
+      </w:r>
+      <w:r>
+        <w:rPr>
+          <w:color w:val="FF0000"/>
+        </w:rPr>
+        <w:t>is</w:t>
+      </w:r>
+      <w:r>
+        <w:t xml:space="preserve"> by default </w:t>
+      </w:r>
+      <w:r>
+        <w:rPr>
+          <w:b/>
+        </w:rPr>
+        <w:t>True</w:t>
+      </w:r>
+      <w:r>
+        <w:t xml:space="preserve">, exceptions </w:t>
+      </w:r>
+      <w:r>
+        <w:rPr>
+          <w:color w:val="FF0000"/>
+        </w:rPr>
+        <w:t>not</w:t>
+      </w:r>
+      <w:r>
+        <w:rPr>
+          <w:color w:val="FF0000"/>
+        </w:rPr>
+        <w:t>*</w:t>
+      </w:r>
+      <w:r>
+        <w:t xml:space="preserve"> regarded. </w:t>
+      </w:r>
+      <w:proofErr w:type="spellStart"/>
+      <w:r>
+        <w:rPr>
+          <w:b/>
+        </w:rPr>
+        <w:t>CreateObjects</w:t>
+      </w:r>
+      <w:proofErr w:type="spellEnd"/>
+      <w:r>
+        <w:t xml:space="preserve"> says that </w:t>
+      </w:r>
+      <w:r>
+        <w:rPr>
+          <w:color w:val="FF0000"/>
+        </w:rPr>
+        <w:t>when*</w:t>
+      </w:r>
+      <w:r>
+        <w:t xml:space="preserve"> a new position </w:t>
+      </w:r>
+      <w:r>
+        <w:rPr>
+          <w:color w:val="FF0000"/>
+        </w:rPr>
+        <w:t>is</w:t>
+      </w:r>
+      <w:r>
+        <w:t xml:space="preserve"> created within </w:t>
+      </w:r>
+      <w:r>
+        <w:rPr>
+          <w:color w:val="FF0000"/>
+        </w:rPr>
+        <w:t>the*</w:t>
+      </w:r>
+      <w:r>
+        <w:t xml:space="preserve"> related list, an object </w:t>
+      </w:r>
+      <w:r>
+        <w:rPr>
+          <w:color w:val="FF0000"/>
+        </w:rPr>
+        <w:t>is</w:t>
+      </w:r>
+      <w:r>
+        <w:t xml:space="preserve"> instantly </w:t>
+      </w:r>
+      <w:r>
+        <w:rPr>
+          <w:i/>
+          <w:iCs/>
+        </w:rPr>
+        <w:t>created</w:t>
+      </w:r>
+      <w:r>
+        <w:t xml:space="preserve"> in that position (See </w:t>
+      </w:r>
+      <w:r>
+        <w:rPr>
+          <w:i/>
+          <w:iCs/>
+        </w:rPr>
+        <w:t>Objects and Object Positions</w:t>
+      </w:r>
+      <w:r>
+        <w:t xml:space="preserve">). In </w:t>
+      </w:r>
+      <w:r>
+        <w:rPr>
+          <w:color w:val="FF0000"/>
+        </w:rPr>
+        <w:t>many</w:t>
+      </w:r>
+      <w:r>
+        <w:t xml:space="preserve"> cases </w:t>
+      </w:r>
+      <w:r>
+        <w:rPr>
+          <w:color w:val="FF0000"/>
+        </w:rPr>
+        <w:t>you</w:t>
+      </w:r>
+      <w:r>
+        <w:rPr>
+          <w:color w:val="FF0000"/>
+        </w:rPr>
+        <w:t>*</w:t>
+      </w:r>
+      <w:r>
+        <w:t xml:space="preserve"> want that to happen. Sometimes </w:t>
+      </w:r>
+      <w:r>
+        <w:rPr>
+          <w:color w:val="FF0000"/>
+        </w:rPr>
+        <w:t>you</w:t>
+      </w:r>
+      <w:r>
+        <w:rPr>
+          <w:color w:val="FF0000"/>
+        </w:rPr>
+        <w:t>*</w:t>
+      </w:r>
+      <w:r>
+        <w:t xml:space="preserve"> don’t want objects </w:t>
+      </w:r>
+      <w:r>
+        <w:rPr>
+          <w:color w:val="FF0000"/>
+        </w:rPr>
+        <w:t>to be</w:t>
+      </w:r>
+      <w:r>
+        <w:t xml:space="preserve"> created, </w:t>
+      </w:r>
+      <w:r>
+        <w:rPr>
+          <w:color w:val="FF0000"/>
+        </w:rPr>
+        <w:t>because*</w:t>
+      </w:r>
+      <w:r>
+        <w:t xml:space="preserve"> </w:t>
+      </w:r>
+      <w:r>
+        <w:rPr>
+          <w:color w:val="FF0000"/>
+        </w:rPr>
+        <w:t>you</w:t>
+      </w:r>
+      <w:r>
+        <w:rPr>
+          <w:color w:val="FF0000"/>
+        </w:rPr>
+        <w:t>*</w:t>
+      </w:r>
+      <w:r>
+        <w:t xml:space="preserve">’d want to assign an object to that position yourself. </w:t>
+      </w:r>
+      <w:r>
+        <w:rPr>
+          <w:color w:val="FF0000"/>
+        </w:rPr>
+        <w:t>Then*</w:t>
+      </w:r>
+      <w:r>
+        <w:t xml:space="preserve"> </w:t>
+      </w:r>
+      <w:r>
+        <w:rPr>
+          <w:color w:val="FF0000"/>
+        </w:rPr>
+        <w:t>you</w:t>
+      </w:r>
+      <w:r>
+        <w:rPr>
+          <w:color w:val="FF0000"/>
+        </w:rPr>
+        <w:t>*</w:t>
+      </w:r>
+      <w:r>
+        <w:t xml:space="preserve"> set </w:t>
+      </w:r>
+      <w:proofErr w:type="spellStart"/>
+      <w:r>
+        <w:rPr>
+          <w:b/>
+        </w:rPr>
+        <w:t>CreateObjects</w:t>
+      </w:r>
+      <w:proofErr w:type="spellEnd"/>
+      <w:r>
+        <w:rPr>
+          <w:b/>
+        </w:rPr>
+        <w:t xml:space="preserve"> </w:t>
+      </w:r>
+      <w:r>
+        <w:t xml:space="preserve">to </w:t>
+      </w:r>
+      <w:r>
+        <w:rPr>
+          <w:b/>
+        </w:rPr>
+        <w:t>False</w:t>
+      </w:r>
+      <w:r>
+        <w:t xml:space="preserve">. Furtherly, </w:t>
+      </w:r>
+      <w:proofErr w:type="spellStart"/>
+      <w:r>
+        <w:rPr>
+          <w:b/>
+        </w:rPr>
+        <w:t>En</w:t>
+      </w:r>
+      <w:r>
+        <w:rPr>
+          <w:b/>
+          <w:color w:val="FF0000"/>
+        </w:rPr>
+        <w:t>sure</w:t>
+      </w:r>
+      <w:r>
+        <w:rPr>
+          <w:b/>
+        </w:rPr>
+        <w:t>Objects</w:t>
+      </w:r>
+      <w:proofErr w:type="spellEnd"/>
+      <w:r>
+        <w:t xml:space="preserve"> </w:t>
+      </w:r>
+      <w:r>
+        <w:rPr>
+          <w:color w:val="FF0000"/>
+        </w:rPr>
+        <w:t>will</w:t>
+      </w:r>
+      <w:r>
+        <w:t xml:space="preserve"> see to it that </w:t>
+      </w:r>
+      <w:r>
+        <w:rPr>
+          <w:color w:val="FF0000"/>
+        </w:rPr>
+        <w:t>you</w:t>
+      </w:r>
+      <w:r>
+        <w:rPr>
+          <w:color w:val="FF0000"/>
+        </w:rPr>
+        <w:t>*</w:t>
+      </w:r>
+      <w:r>
+        <w:t xml:space="preserve"> </w:t>
+      </w:r>
+      <w:r>
+        <w:rPr>
+          <w:color w:val="FF0000"/>
+        </w:rPr>
+        <w:t>can*</w:t>
+      </w:r>
+      <w:r>
+        <w:t xml:space="preserve">’t assign </w:t>
+      </w:r>
+      <w:r>
+        <w:rPr>
+          <w:b/>
+        </w:rPr>
+        <w:t xml:space="preserve">Nothing </w:t>
+      </w:r>
+      <w:r>
+        <w:t xml:space="preserve">to </w:t>
+      </w:r>
+      <w:r>
+        <w:rPr>
+          <w:color w:val="FF0000"/>
+        </w:rPr>
+        <w:t>the*</w:t>
+      </w:r>
+      <w:r>
+        <w:t xml:space="preserve"> object position. It </w:t>
+      </w:r>
+      <w:r>
+        <w:rPr>
+          <w:color w:val="FF0000"/>
+        </w:rPr>
+        <w:t>is</w:t>
+      </w:r>
+      <w:r>
+        <w:t xml:space="preserve"> </w:t>
+      </w:r>
+      <w:r>
+        <w:rPr>
+          <w:b/>
+        </w:rPr>
+        <w:t xml:space="preserve">True </w:t>
+      </w:r>
+      <w:r>
+        <w:t xml:space="preserve">by default, </w:t>
+      </w:r>
+      <w:r>
+        <w:rPr>
+          <w:color w:val="FF0000"/>
+        </w:rPr>
+        <w:t>but*</w:t>
+      </w:r>
+      <w:r>
+        <w:t xml:space="preserve"> </w:t>
+      </w:r>
+      <w:r>
+        <w:rPr>
+          <w:color w:val="FF0000"/>
+        </w:rPr>
+        <w:t>can*</w:t>
+      </w:r>
+      <w:r>
+        <w:t xml:space="preserve"> be set to </w:t>
+      </w:r>
+      <w:r>
+        <w:rPr>
+          <w:b/>
+        </w:rPr>
+        <w:t>False</w:t>
+      </w:r>
+      <w:r>
+        <w:t xml:space="preserve">. For more information see </w:t>
+      </w:r>
+      <w:r>
+        <w:rPr>
+          <w:color w:val="FF0000"/>
+        </w:rPr>
+        <w:t>the*</w:t>
+      </w:r>
+      <w:r>
+        <w:t xml:space="preserve"> sections </w:t>
+      </w:r>
+      <w:r>
+        <w:rPr>
+          <w:i/>
+          <w:iCs/>
+        </w:rPr>
+        <w:t xml:space="preserve">Create Objects </w:t>
+      </w:r>
+      <w:r>
+        <w:t xml:space="preserve">and </w:t>
+      </w:r>
+      <w:r>
+        <w:rPr>
+          <w:i/>
+          <w:iCs/>
+        </w:rPr>
+        <w:t>En</w:t>
+      </w:r>
+      <w:r>
+        <w:rPr>
+          <w:i/>
+          <w:iCs/>
+          <w:color w:val="FF0000"/>
+        </w:rPr>
+        <w:t>sure</w:t>
+      </w:r>
+      <w:r>
+        <w:rPr>
+          <w:i/>
+          <w:iCs/>
+        </w:rPr>
+        <w:t xml:space="preserve"> Objects</w:t>
+      </w:r>
+      <w:r>
+        <w:t>.</w:t>
+      </w:r>
+    </w:p>
+    <w:p>
+      <w:pPr>
+        <w:pStyle w:val="AlineaSeparator"/>
+        <w:ind w:left="567"/>
+      </w:pPr>
+    </w:p>
+    <w:p>
+      <w:pPr>
+        <w:pStyle w:val="Footer"/>
+        <w:tabs>
+          <w:tab w:val="clear" w:pos="4320"/>
+          <w:tab w:val="clear" w:pos="8640"/>
+        </w:tabs>
+        <w:ind w:left="567"/>
+      </w:pPr>
+      <w:r>
+        <w:t xml:space="preserve">And </w:t>
+      </w:r>
+      <w:r>
+        <w:rPr>
+          <w:color w:val="FF0000"/>
+        </w:rPr>
+        <w:t>then*</w:t>
+      </w:r>
+      <w:r>
+        <w:t xml:space="preserve"> there’s another member of </w:t>
+      </w:r>
+      <w:proofErr w:type="spellStart"/>
+      <w:r>
+        <w:rPr>
+          <w:b/>
+        </w:rPr>
+        <w:t>RelationClass</w:t>
+      </w:r>
+      <w:proofErr w:type="spellEnd"/>
+      <w:r>
+        <w:rPr>
+          <w:b/>
+        </w:rPr>
+        <w:t xml:space="preserve"> </w:t>
+      </w:r>
+      <w:r>
+        <w:t xml:space="preserve">that </w:t>
+      </w:r>
+      <w:r>
+        <w:rPr>
+          <w:color w:val="FF0000"/>
+        </w:rPr>
+        <w:t>is</w:t>
+      </w:r>
+      <w:r>
+        <w:t xml:space="preserve"> </w:t>
+      </w:r>
+      <w:r>
+        <w:rPr>
+          <w:color w:val="FF0000"/>
+        </w:rPr>
+        <w:t>important</w:t>
+      </w:r>
+      <w:r>
+        <w:t xml:space="preserve"> to mention. And that </w:t>
+      </w:r>
+      <w:r>
+        <w:rPr>
+          <w:color w:val="FF0000"/>
+        </w:rPr>
+        <w:t>is</w:t>
+      </w:r>
+      <w:r>
+        <w:t xml:space="preserve"> </w:t>
+      </w:r>
+      <w:proofErr w:type="spellStart"/>
+      <w:r>
+        <w:rPr>
+          <w:b/>
+        </w:rPr>
+        <w:t>ListType</w:t>
+      </w:r>
+      <w:proofErr w:type="spellEnd"/>
+      <w:r>
+        <w:t xml:space="preserve">. </w:t>
+      </w:r>
+      <w:proofErr w:type="spellStart"/>
+      <w:r>
+        <w:rPr>
+          <w:b/>
+        </w:rPr>
+        <w:t>ListType</w:t>
+      </w:r>
+      <w:proofErr w:type="spellEnd"/>
+      <w:r>
+        <w:rPr>
+          <w:b/>
+        </w:rPr>
+        <w:t xml:space="preserve"> </w:t>
+      </w:r>
+      <w:r>
+        <w:rPr>
+          <w:color w:val="FF0000"/>
+        </w:rPr>
+        <w:t>is</w:t>
+      </w:r>
+      <w:r>
+        <w:t xml:space="preserve"> usually set to </w:t>
+      </w:r>
+      <w:proofErr w:type="spellStart"/>
+      <w:r>
+        <w:rPr>
+          <w:b/>
+        </w:rPr>
+        <w:t>NormalListType</w:t>
+      </w:r>
+      <w:proofErr w:type="spellEnd"/>
+      <w:r>
+        <w:t xml:space="preserve">, </w:t>
+      </w:r>
+      <w:r>
+        <w:rPr>
+          <w:color w:val="FF0000"/>
+        </w:rPr>
+        <w:t>but*</w:t>
+      </w:r>
+      <w:r>
+        <w:t xml:space="preserve"> </w:t>
+      </w:r>
+      <w:r>
+        <w:rPr>
+          <w:color w:val="FF0000"/>
+        </w:rPr>
+        <w:t>can*</w:t>
+      </w:r>
+      <w:r>
+        <w:t xml:space="preserve"> also be set to </w:t>
+      </w:r>
+      <w:proofErr w:type="spellStart"/>
+      <w:r>
+        <w:rPr>
+          <w:b/>
+        </w:rPr>
+        <w:t>ReferenceCountedListType</w:t>
+      </w:r>
+      <w:proofErr w:type="spellEnd"/>
+      <w:r>
+        <w:t xml:space="preserve">, </w:t>
+      </w:r>
+      <w:proofErr w:type="spellStart"/>
+      <w:r>
+        <w:rPr>
+          <w:b/>
+        </w:rPr>
+        <w:t>RegistrationListType</w:t>
+      </w:r>
+      <w:proofErr w:type="spellEnd"/>
+      <w:r>
+        <w:t xml:space="preserve">, </w:t>
+      </w:r>
+      <w:proofErr w:type="spellStart"/>
+      <w:r>
+        <w:rPr>
+          <w:b/>
+        </w:rPr>
+        <w:t>SharedListType</w:t>
+      </w:r>
+      <w:proofErr w:type="spellEnd"/>
+      <w:r>
+        <w:rPr>
+          <w:b/>
+        </w:rPr>
+        <w:t xml:space="preserve"> </w:t>
+      </w:r>
+      <w:r>
+        <w:t xml:space="preserve">or </w:t>
+      </w:r>
+      <w:proofErr w:type="spellStart"/>
+      <w:r>
+        <w:rPr>
+          <w:b/>
+        </w:rPr>
+        <w:t>SelectionListType</w:t>
+      </w:r>
+      <w:proofErr w:type="spellEnd"/>
+      <w:r>
+        <w:t xml:space="preserve">. </w:t>
+      </w:r>
+      <w:r>
+        <w:rPr>
+          <w:color w:val="FF0000"/>
+        </w:rPr>
+        <w:t>The*</w:t>
+      </w:r>
+      <w:r>
+        <w:t xml:space="preserve"> list </w:t>
+      </w:r>
+      <w:r>
+        <w:rPr>
+          <w:color w:val="FF0000"/>
+        </w:rPr>
+        <w:t>then*</w:t>
+      </w:r>
+      <w:r>
+        <w:t xml:space="preserve"> gets </w:t>
+      </w:r>
+      <w:r>
+        <w:rPr>
+          <w:color w:val="FF0000"/>
+        </w:rPr>
+        <w:t>very</w:t>
+      </w:r>
+      <w:r>
+        <w:t xml:space="preserve"> </w:t>
+      </w:r>
+      <w:r>
+        <w:rPr>
+          <w:color w:val="FF0000"/>
+        </w:rPr>
+        <w:t xml:space="preserve">special </w:t>
+      </w:r>
+      <w:r>
+        <w:t xml:space="preserve">behavior. For more information see </w:t>
+      </w:r>
+      <w:r>
+        <w:rPr>
+          <w:color w:val="FF0000"/>
+        </w:rPr>
+        <w:t>the*</w:t>
+      </w:r>
+      <w:r>
+        <w:t xml:space="preserve"> </w:t>
+      </w:r>
+      <w:r>
+        <w:rPr>
+          <w:i/>
+          <w:iCs/>
+        </w:rPr>
+        <w:t xml:space="preserve">Specialized Lists </w:t>
+      </w:r>
+      <w:r>
+        <w:t xml:space="preserve">section. Although </w:t>
+      </w:r>
+      <w:r>
+        <w:rPr>
+          <w:color w:val="FF0000"/>
+        </w:rPr>
+        <w:t>I</w:t>
+      </w:r>
+      <w:r>
+        <w:t xml:space="preserve"> don’t explain them here </w:t>
+      </w:r>
+      <w:r>
+        <w:rPr>
+          <w:color w:val="FF0000"/>
+        </w:rPr>
+        <w:t>very</w:t>
+      </w:r>
+      <w:r>
+        <w:t xml:space="preserve"> thoroughly, </w:t>
+      </w:r>
+      <w:proofErr w:type="spellStart"/>
+      <w:r>
+        <w:rPr>
+          <w:b/>
+        </w:rPr>
+        <w:t>ListType</w:t>
+      </w:r>
+      <w:proofErr w:type="spellEnd"/>
+      <w:r>
+        <w:rPr>
+          <w:b/>
+        </w:rPr>
+        <w:t xml:space="preserve"> </w:t>
+      </w:r>
+      <w:r>
+        <w:t xml:space="preserve">does </w:t>
+      </w:r>
+      <w:r>
+        <w:rPr>
+          <w:color w:val="FF0000"/>
+        </w:rPr>
+        <w:t xml:space="preserve">mean </w:t>
+      </w:r>
+      <w:r>
+        <w:t xml:space="preserve">a </w:t>
+      </w:r>
+      <w:r>
+        <w:rPr>
+          <w:color w:val="FF0000"/>
+        </w:rPr>
+        <w:t>lot</w:t>
+      </w:r>
+      <w:r>
+        <w:t xml:space="preserve"> for </w:t>
+      </w:r>
+      <w:r>
+        <w:rPr>
+          <w:color w:val="FF0000"/>
+        </w:rPr>
+        <w:t>the*</w:t>
+      </w:r>
+      <w:r>
+        <w:t xml:space="preserve"> general structure of </w:t>
+      </w:r>
+      <w:r>
+        <w:rPr>
+          <w:color w:val="FF0000"/>
+        </w:rPr>
+        <w:t>the*</w:t>
+      </w:r>
+      <w:r>
+        <w:t xml:space="preserve"> system.</w:t>
+      </w:r>
+    </w:p>
+    <w:p>
+      <w:pPr>
+        <w:pStyle w:val="AlineaSeparator"/>
+        <w:ind w:left="567"/>
+      </w:pPr>
+    </w:p>
+    <w:p>
+      <w:pPr>
+        <w:pStyle w:val="Footer"/>
+        <w:tabs>
+          <w:tab w:val="clear" w:pos="4320"/>
+          <w:tab w:val="clear" w:pos="8640"/>
+        </w:tabs>
+        <w:ind w:left="567"/>
+      </w:pPr>
+      <w:r>
+        <w:rPr>
+          <w:color w:val="FF0000"/>
+        </w:rPr>
+        <w:t>You</w:t>
+      </w:r>
+      <w:r>
+        <w:rPr>
+          <w:color w:val="FF0000"/>
+        </w:rPr>
+        <w:t>*</w:t>
+      </w:r>
+      <w:r>
+        <w:t xml:space="preserve"> </w:t>
+      </w:r>
+      <w:r>
+        <w:rPr>
+          <w:color w:val="FF0000"/>
+        </w:rPr>
+        <w:t>can*</w:t>
+      </w:r>
+      <w:r>
+        <w:t xml:space="preserve"> see that inside a </w:t>
+      </w:r>
+      <w:proofErr w:type="spellStart"/>
+      <w:r>
+        <w:rPr>
+          <w:b/>
+        </w:rPr>
+        <w:t>RelationClass</w:t>
+      </w:r>
+      <w:proofErr w:type="spellEnd"/>
+      <w:r>
+        <w:rPr>
+          <w:b/>
+        </w:rPr>
+        <w:t xml:space="preserve"> </w:t>
+      </w:r>
+      <w:r>
+        <w:t xml:space="preserve">object, </w:t>
+      </w:r>
+      <w:r>
+        <w:rPr>
+          <w:color w:val="FF0000"/>
+        </w:rPr>
+        <w:t>much</w:t>
+      </w:r>
+      <w:r>
+        <w:t xml:space="preserve"> more </w:t>
+      </w:r>
+      <w:r>
+        <w:rPr>
+          <w:color w:val="FF0000"/>
+        </w:rPr>
+        <w:t>is</w:t>
+      </w:r>
+      <w:r>
+        <w:t xml:space="preserve"> </w:t>
+      </w:r>
+      <w:r>
+        <w:rPr>
+          <w:color w:val="FF0000"/>
+        </w:rPr>
+        <w:t>define</w:t>
+      </w:r>
+      <w:r>
+        <w:t xml:space="preserve">d than </w:t>
+      </w:r>
+      <w:r>
+        <w:rPr>
+          <w:color w:val="FF0000"/>
+        </w:rPr>
+        <w:t>just</w:t>
+      </w:r>
+      <w:r>
+        <w:t xml:space="preserve"> </w:t>
+      </w:r>
+      <w:r>
+        <w:rPr>
+          <w:color w:val="FF0000"/>
+        </w:rPr>
+        <w:t>the*</w:t>
+      </w:r>
+      <w:r>
+        <w:t xml:space="preserve"> </w:t>
+      </w:r>
+      <w:r>
+        <w:rPr>
+          <w:b/>
+        </w:rPr>
+        <w:t>Class</w:t>
+      </w:r>
+      <w:r>
+        <w:t xml:space="preserve">. That’s why </w:t>
+      </w:r>
+      <w:proofErr w:type="spellStart"/>
+      <w:r>
+        <w:rPr>
+          <w:b/>
+        </w:rPr>
+        <w:t>RelationClass</w:t>
+      </w:r>
+      <w:proofErr w:type="spellEnd"/>
+      <w:r>
+        <w:rPr>
+          <w:b/>
+        </w:rPr>
+        <w:t xml:space="preserve"> </w:t>
+      </w:r>
+      <w:r>
+        <w:rPr>
+          <w:color w:val="FF0000"/>
+        </w:rPr>
+        <w:t>is</w:t>
+      </w:r>
+      <w:r>
+        <w:t xml:space="preserve"> a separate class. </w:t>
+      </w:r>
+      <w:r>
+        <w:rPr>
+          <w:color w:val="FF0000"/>
+        </w:rPr>
+        <w:t>Many</w:t>
+      </w:r>
+      <w:r>
+        <w:t xml:space="preserve"> times </w:t>
+      </w:r>
+      <w:r>
+        <w:rPr>
+          <w:color w:val="FF0000"/>
+        </w:rPr>
+        <w:t>I</w:t>
+      </w:r>
+      <w:r>
+        <w:t xml:space="preserve"> </w:t>
+      </w:r>
+      <w:r>
+        <w:rPr>
+          <w:color w:val="FF0000"/>
+        </w:rPr>
+        <w:t>will</w:t>
+      </w:r>
+      <w:r>
+        <w:t xml:space="preserve"> speak of a </w:t>
+      </w:r>
+      <w:r>
+        <w:t>relationship</w:t>
+      </w:r>
+      <w:r>
+        <w:t xml:space="preserve"> class, and </w:t>
+      </w:r>
+      <w:r>
+        <w:rPr>
+          <w:color w:val="FF0000"/>
+        </w:rPr>
+        <w:t>you</w:t>
+      </w:r>
+      <w:r>
+        <w:rPr>
+          <w:color w:val="FF0000"/>
+        </w:rPr>
+        <w:t>*</w:t>
+      </w:r>
+      <w:r>
+        <w:t xml:space="preserve"> shouldn’t confuse it with </w:t>
+      </w:r>
+      <w:r>
+        <w:rPr>
+          <w:color w:val="FF0000"/>
+        </w:rPr>
+        <w:t>just</w:t>
+      </w:r>
+      <w:r>
+        <w:t xml:space="preserve"> a class </w:t>
+      </w:r>
+      <w:r>
+        <w:rPr>
+          <w:color w:val="FF0000"/>
+        </w:rPr>
+        <w:t>then*</w:t>
+      </w:r>
+      <w:r>
+        <w:t xml:space="preserve">, </w:t>
+      </w:r>
+      <w:r>
+        <w:rPr>
+          <w:color w:val="FF0000"/>
+        </w:rPr>
+        <w:t>because*</w:t>
+      </w:r>
+      <w:r>
+        <w:t xml:space="preserve"> it </w:t>
+      </w:r>
+      <w:r>
+        <w:rPr>
+          <w:color w:val="FF0000"/>
+        </w:rPr>
+        <w:t>will</w:t>
+      </w:r>
+      <w:r>
+        <w:t xml:space="preserve"> be defining a class as it </w:t>
+      </w:r>
+      <w:r>
+        <w:rPr>
+          <w:color w:val="FF0000"/>
+        </w:rPr>
+        <w:t>is</w:t>
+      </w:r>
+      <w:r>
+        <w:t xml:space="preserve"> in </w:t>
+      </w:r>
+      <w:r>
+        <w:rPr>
+          <w:color w:val="FF0000"/>
+        </w:rPr>
+        <w:t>the*</w:t>
+      </w:r>
+      <w:r>
+        <w:t xml:space="preserve"> context of a </w:t>
+      </w:r>
+      <w:r>
+        <w:t>relationship</w:t>
+      </w:r>
+      <w:r>
+        <w:t>.</w:t>
+      </w:r>
+    </w:p>
+    <w:p>
+      <w:pPr>
+        <w:pStyle w:val="AlineaSeparator"/>
+        <w:ind w:left="567"/>
+      </w:pPr>
+    </w:p>
+    <w:p>
+      <w:pPr>
+        <w:ind w:left="568"/>
+      </w:pPr>
+      <w:r>
+        <w:rPr>
+          <w:color w:val="FF0000"/>
+        </w:rPr>
+        <w:t>The*</w:t>
+      </w:r>
+      <w:r>
+        <w:t xml:space="preserve"> elements as </w:t>
+      </w:r>
+      <w:r>
+        <w:rPr>
+          <w:color w:val="FF0000"/>
+        </w:rPr>
+        <w:t>I</w:t>
+      </w:r>
+      <w:r>
+        <w:t xml:space="preserve">’ve described them in </w:t>
+      </w:r>
+      <w:r>
+        <w:rPr>
+          <w:color w:val="FF0000"/>
+        </w:rPr>
+        <w:t>this</w:t>
+      </w:r>
+      <w:r>
+        <w:t xml:space="preserve"> section, form </w:t>
+      </w:r>
+      <w:r>
+        <w:rPr>
+          <w:color w:val="FF0000"/>
+        </w:rPr>
+        <w:t>the*</w:t>
+      </w:r>
+      <w:r>
+        <w:t xml:space="preserve"> following structure of  </w:t>
+      </w:r>
+      <w:r>
+        <w:rPr>
+          <w:rStyle w:val="StyleTahoma11ptBold1"/>
+          <w:sz w:val="22"/>
+          <w:szCs w:val="28"/>
+        </w:rPr>
+        <w:t>Classes</w:t>
+      </w:r>
+      <w:r>
+        <w:t xml:space="preserve">, </w:t>
+      </w:r>
+      <w:r>
+        <w:rPr>
+          <w:rStyle w:val="StyleTahoma11ptBold1"/>
+          <w:sz w:val="22"/>
+          <w:szCs w:val="28"/>
+        </w:rPr>
+        <w:t xml:space="preserve">Attributes </w:t>
+      </w:r>
+      <w:r>
+        <w:t xml:space="preserve">and </w:t>
+      </w:r>
+      <w:r>
+        <w:rPr>
+          <w:rStyle w:val="StyleTahoma11ptBold1"/>
+          <w:sz w:val="22"/>
+          <w:szCs w:val="28"/>
+        </w:rPr>
+        <w:t>Relationships</w:t>
+      </w:r>
+      <w:r>
+        <w:t>.</w:t>
+      </w:r>
+    </w:p>
+    <w:p>
+      <w:pPr>
+        <w:pStyle w:val="AlineaSeparator"/>
+        <w:ind w:left="567"/>
+      </w:pPr>
+    </w:p>
+    <w:p>
+      <w:pPr>
+        <w:ind w:left="1134"/>
+      </w:pPr>
+      <w:r>
+        <w:t>Structure</w:t>
+      </w:r>
+    </w:p>
+    <w:p>
+      <w:pPr>
+        <w:ind w:left="1134" w:firstLine="245"/>
+      </w:pPr>
+      <w:r>
+        <w:t>|</w:t>
+      </w:r>
+    </w:p>
+    <w:p>
+      <w:pPr>
+        <w:ind w:left="1134" w:firstLine="245"/>
+      </w:pPr>
+      <w:r>
+        <w:t>|-- Classes</w:t>
+      </w:r>
+    </w:p>
+    <w:p>
+      <w:pPr>
+        <w:ind w:left="1134" w:firstLine="245"/>
+      </w:pPr>
+      <w:r>
+        <w:t>|</w:t>
+      </w:r>
+      <w:r>
+        <w:tab/>
+      </w:r>
+      <w:r>
+        <w:tab/>
+        <w:t>|</w:t>
+      </w:r>
+    </w:p>
+    <w:p>
+      <w:pPr>
+        <w:ind w:left="1134" w:firstLine="245"/>
+      </w:pPr>
+      <w:r>
+        <w:t>|</w:t>
+      </w:r>
+      <w:r>
+        <w:tab/>
+      </w:r>
+      <w:r>
+        <w:tab/>
+        <w:t>|-- Class ()</w:t>
+      </w:r>
+    </w:p>
+    <w:p>
+      <w:pPr>
+        <w:ind w:left="1134" w:firstLine="245"/>
+      </w:pPr>
+      <w:r>
+        <w:t>|</w:t>
+      </w:r>
+      <w:r>
+        <w:tab/>
+      </w:r>
+      <w:r>
+        <w:tab/>
+      </w:r>
+      <w:r>
+        <w:tab/>
+        <w:t>|</w:t>
+      </w:r>
+    </w:p>
+    <w:p>
+      <w:pPr>
+        <w:ind w:left="1134" w:firstLine="245"/>
+      </w:pPr>
+      <w:r>
+        <w:t>|</w:t>
+      </w:r>
+      <w:r>
+        <w:tab/>
+      </w:r>
+      <w:r>
+        <w:tab/>
+      </w:r>
+      <w:r>
+        <w:tab/>
+        <w:t>|-- Attributes</w:t>
+      </w:r>
+    </w:p>
+    <w:p>
+      <w:pPr>
+        <w:ind w:left="1134" w:firstLine="245"/>
+      </w:pPr>
+      <w:r>
+        <w:t>|</w:t>
+      </w:r>
+      <w:r>
+        <w:tab/>
+      </w:r>
+      <w:r>
+        <w:tab/>
+      </w:r>
+      <w:r>
+        <w:tab/>
+        <w:t>|</w:t>
+      </w:r>
+      <w:r>
+        <w:tab/>
+      </w:r>
+      <w:r>
+        <w:tab/>
+        <w:t>|</w:t>
+      </w:r>
+    </w:p>
+    <w:p>
+      <w:pPr>
+        <w:ind w:left="1134" w:firstLine="245"/>
+      </w:pPr>
+      <w:r>
+        <w:t>|</w:t>
+      </w:r>
+      <w:r>
+        <w:tab/>
+      </w:r>
+      <w:r>
+        <w:tab/>
+      </w:r>
+      <w:r>
+        <w:tab/>
+        <w:t>|</w:t>
+      </w:r>
+      <w:r>
+        <w:tab/>
+      </w:r>
+      <w:r>
+        <w:tab/>
+        <w:t>|-- Attribute ()</w:t>
+      </w:r>
+    </w:p>
+    <w:p>
+      <w:pPr>
+        <w:ind w:left="1134" w:firstLine="245"/>
+      </w:pPr>
+      <w:r>
+        <w:t>|</w:t>
+      </w:r>
+      <w:r>
+        <w:tab/>
+      </w:r>
+      <w:r>
+        <w:tab/>
+      </w:r>
+      <w:r>
+        <w:tab/>
+        <w:t>|</w:t>
+      </w:r>
+    </w:p>
+    <w:p>
+      <w:pPr>
+        <w:ind w:left="1134" w:firstLine="245"/>
+      </w:pPr>
+      <w:r>
+        <w:t>|</w:t>
+      </w:r>
+      <w:r>
+        <w:tab/>
+      </w:r>
+      <w:r>
+        <w:tab/>
+      </w:r>
+      <w:r>
+        <w:tab/>
+        <w:t xml:space="preserve">|-- </w:t>
+      </w:r>
+      <w:proofErr w:type="spellStart"/>
+      <w:r>
+        <w:t>RelatedClasses</w:t>
+      </w:r>
+      <w:proofErr w:type="spellEnd"/>
+    </w:p>
+    <w:p>
+      <w:pPr>
+        <w:ind w:left="1134" w:firstLine="245"/>
+      </w:pPr>
+      <w:r>
+        <w:t>|</w:t>
+      </w:r>
+      <w:r>
+        <w:tab/>
+      </w:r>
+      <w:r>
+        <w:tab/>
+      </w:r>
+      <w:r>
+        <w:tab/>
+      </w:r>
+      <w:r>
+        <w:tab/>
+        <w:t>|</w:t>
+      </w:r>
+    </w:p>
+    <w:p>
+      <w:pPr>
+        <w:ind w:left="1134" w:firstLine="245"/>
+      </w:pPr>
+      <w:r>
+        <w:t>|</w:t>
+      </w:r>
+      <w:r>
+        <w:tab/>
+      </w:r>
+      <w:r>
+        <w:tab/>
+      </w:r>
+      <w:r>
+        <w:tab/>
+      </w:r>
+      <w:r>
+        <w:tab/>
+        <w:t xml:space="preserve">|-- </w:t>
+      </w:r>
+      <w:proofErr w:type="spellStart"/>
+      <w:r>
+        <w:t>RelationClass</w:t>
+      </w:r>
+      <w:proofErr w:type="spellEnd"/>
+      <w:r>
+        <w:t xml:space="preserve"> ()</w:t>
+      </w:r>
+    </w:p>
+    <w:p>
+      <w:pPr>
+        <w:ind w:left="1134" w:firstLine="245"/>
+      </w:pPr>
+      <w:r>
+        <w:t>|</w:t>
+      </w:r>
+    </w:p>
+    <w:p>
+      <w:pPr>
+        <w:ind w:left="1134" w:firstLine="245"/>
+      </w:pPr>
+      <w:r>
+        <w:t xml:space="preserve">|-- </w:t>
+      </w:r>
+      <w:r>
+        <w:t>Relationships</w:t>
+      </w:r>
+    </w:p>
+    <w:p>
+      <w:pPr>
+        <w:ind w:left="1134" w:firstLine="245"/>
+      </w:pPr>
+      <w:r>
+        <w:tab/>
+      </w:r>
+      <w:r>
+        <w:tab/>
+        <w:t>|</w:t>
+      </w:r>
+    </w:p>
+    <w:p>
+      <w:pPr>
+        <w:ind w:left="1134" w:firstLine="245"/>
+      </w:pPr>
+      <w:r>
+        <w:tab/>
+      </w:r>
+      <w:r>
+        <w:tab/>
+        <w:t xml:space="preserve">|-- </w:t>
+      </w:r>
+      <w:r>
+        <w:t>Relationship</w:t>
+      </w:r>
+      <w:r>
+        <w:t xml:space="preserve"> ()</w:t>
+      </w:r>
+    </w:p>
+    <w:p>
+      <w:pPr>
+        <w:ind w:left="1134" w:firstLine="245"/>
+      </w:pPr>
+      <w:r>
+        <w:tab/>
+      </w:r>
+      <w:r>
+        <w:tab/>
+      </w:r>
+      <w:r>
+        <w:tab/>
+        <w:t>|</w:t>
+      </w:r>
+    </w:p>
+    <w:p>
+      <w:pPr>
+        <w:ind w:left="1134" w:firstLine="245"/>
+      </w:pPr>
+      <w:r>
+        <w:tab/>
+      </w:r>
+      <w:r>
+        <w:tab/>
+      </w:r>
+      <w:r>
+        <w:tab/>
+        <w:t xml:space="preserve">|-- </w:t>
+      </w:r>
+      <w:r>
+        <w:t>Bidirectional</w:t>
+      </w:r>
+    </w:p>
+    <w:p>
+      <w:pPr>
+        <w:ind w:left="1134" w:firstLine="245"/>
+      </w:pPr>
+      <w:r>
+        <w:tab/>
+      </w:r>
+      <w:r>
+        <w:tab/>
+      </w:r>
+      <w:r>
+        <w:tab/>
+        <w:t>|</w:t>
+      </w:r>
+    </w:p>
+    <w:p>
+      <w:pPr>
+        <w:ind w:left="1379" w:firstLine="245"/>
+      </w:pPr>
+      <w:r>
+        <w:tab/>
+      </w:r>
+      <w:r>
+        <w:tab/>
+        <w:t xml:space="preserve">|-- </w:t>
+      </w:r>
+      <w:proofErr w:type="spellStart"/>
+      <w:r>
+        <w:t>RelationClassA</w:t>
+      </w:r>
+      <w:proofErr w:type="spellEnd"/>
+      <w:r>
+        <w:t xml:space="preserve"> and </w:t>
+      </w:r>
+      <w:proofErr w:type="spellStart"/>
+      <w:r>
+        <w:t>RelationClassB</w:t>
+      </w:r>
+      <w:proofErr w:type="spellEnd"/>
+    </w:p>
+    <w:p>
+      <w:pPr>
+        <w:ind w:left="1701" w:firstLine="245"/>
+      </w:pPr>
+      <w:r>
+        <w:tab/>
+      </w:r>
+      <w:r>
+        <w:tab/>
+      </w:r>
+      <w:r>
+        <w:tab/>
+        <w:t>|</w:t>
+      </w:r>
+    </w:p>
+    <w:p>
+      <w:pPr>
+        <w:ind w:left="1379" w:firstLine="245"/>
+      </w:pPr>
+      <w:r>
+        <w:tab/>
+      </w:r>
+      <w:r>
+        <w:tab/>
+      </w:r>
+      <w:r>
+        <w:tab/>
+      </w:r>
+      <w:r>
+        <w:tab/>
+        <w:t>|-- Class</w:t>
+      </w:r>
+    </w:p>
+    <w:p>
+      <w:pPr>
+        <w:ind w:left="1379" w:firstLine="245"/>
+      </w:pPr>
+      <w:r>
+        <w:tab/>
+      </w:r>
+      <w:r>
+        <w:tab/>
+      </w:r>
+      <w:r>
+        <w:tab/>
+      </w:r>
+      <w:r>
+        <w:tab/>
+        <w:t xml:space="preserve">|-- </w:t>
+      </w:r>
+      <w:proofErr w:type="spellStart"/>
+      <w:r>
+        <w:t>AbstractNumber</w:t>
+      </w:r>
+      <w:proofErr w:type="spellEnd"/>
+    </w:p>
+    <w:p>
+      <w:pPr>
+        <w:ind w:left="1379" w:firstLine="245"/>
+      </w:pPr>
+      <w:r>
+        <w:tab/>
+      </w:r>
+      <w:r>
+        <w:tab/>
+      </w:r>
+      <w:r>
+        <w:tab/>
+      </w:r>
+      <w:r>
+        <w:tab/>
+        <w:t xml:space="preserve">|-- </w:t>
+      </w:r>
+      <w:proofErr w:type="spellStart"/>
+      <w:r>
+        <w:t>ExactNumber</w:t>
+      </w:r>
+      <w:proofErr w:type="spellEnd"/>
+    </w:p>
+    <w:p>
+      <w:pPr>
+        <w:ind w:left="1379" w:firstLine="245"/>
+      </w:pPr>
+      <w:r>
+        <w:tab/>
+      </w:r>
+      <w:r>
+        <w:tab/>
+      </w:r>
+      <w:r>
+        <w:tab/>
+      </w:r>
+      <w:r>
+        <w:tab/>
+        <w:t xml:space="preserve">|-- </w:t>
+      </w:r>
+      <w:proofErr w:type="spellStart"/>
+      <w:r>
+        <w:t>CreateObjects</w:t>
+      </w:r>
+      <w:proofErr w:type="spellEnd"/>
+    </w:p>
+    <w:p>
+      <w:pPr>
+        <w:ind w:left="1379" w:firstLine="245"/>
+      </w:pPr>
+      <w:r>
+        <w:tab/>
+      </w:r>
+      <w:r>
+        <w:tab/>
+      </w:r>
+      <w:r>
+        <w:tab/>
+      </w:r>
+      <w:r>
+        <w:tab/>
+        <w:t xml:space="preserve">|-- </w:t>
+      </w:r>
+      <w:proofErr w:type="spellStart"/>
+      <w:r>
+        <w:t>En</w:t>
+      </w:r>
+      <w:r>
+        <w:rPr>
+          <w:color w:val="FF0000"/>
+        </w:rPr>
+        <w:t>sure</w:t>
+      </w:r>
+      <w:r>
+        <w:t>Objects</w:t>
+      </w:r>
+      <w:proofErr w:type="spellEnd"/>
+    </w:p>
+    <w:p>
+      <w:pPr>
+        <w:ind w:left="1379" w:firstLine="245"/>
+      </w:pPr>
+      <w:r>
+        <w:tab/>
+      </w:r>
+      <w:r>
+        <w:tab/>
+      </w:r>
+      <w:r>
+        <w:tab/>
+      </w:r>
+      <w:r>
+        <w:tab/>
+        <w:t xml:space="preserve">|-- </w:t>
+      </w:r>
+      <w:proofErr w:type="spellStart"/>
+      <w:r>
+        <w:t>ListType</w:t>
+      </w:r>
+      <w:proofErr w:type="spellEnd"/>
+    </w:p>
+    <w:p>
+      <w:pPr>
+        <w:pStyle w:val="AlineaSeparator"/>
+        <w:ind w:left="567"/>
+      </w:pPr>
+    </w:p>
+    <w:p>
+      <w:pPr>
+        <w:pStyle w:val="Footer"/>
+        <w:tabs>
+          <w:tab w:val="clear" w:pos="4320"/>
+          <w:tab w:val="clear" w:pos="8640"/>
+        </w:tabs>
+        <w:ind w:left="567"/>
+      </w:pPr>
+      <w:r>
+        <w:rPr>
+          <w:color w:val="FF0000"/>
+        </w:rPr>
+        <w:t>Every</w:t>
+      </w:r>
+      <w:r>
+        <w:t xml:space="preserve"> other concept of J Data </w:t>
+      </w:r>
+      <w:r>
+        <w:rPr>
+          <w:color w:val="FF0000"/>
+        </w:rPr>
+        <w:t>is</w:t>
+      </w:r>
+      <w:r>
+        <w:t xml:space="preserve"> hung up on </w:t>
+      </w:r>
+      <w:r>
+        <w:rPr>
+          <w:color w:val="FF0000"/>
+        </w:rPr>
+        <w:t>this</w:t>
+      </w:r>
+      <w:r>
+        <w:t xml:space="preserve"> main structure of </w:t>
+      </w:r>
+      <w:r>
+        <w:rPr>
+          <w:b/>
+        </w:rPr>
+        <w:t>Classes</w:t>
+      </w:r>
+      <w:r>
+        <w:t xml:space="preserve">, </w:t>
+      </w:r>
+      <w:r>
+        <w:rPr>
+          <w:b/>
+        </w:rPr>
+        <w:t xml:space="preserve">Attributes </w:t>
+      </w:r>
+      <w:r>
+        <w:t xml:space="preserve">and </w:t>
+      </w:r>
+      <w:r>
+        <w:rPr>
+          <w:b/>
+        </w:rPr>
+        <w:t>Relationships</w:t>
+      </w:r>
+      <w:r>
+        <w:t>.</w:t>
+      </w:r>
+    </w:p>
+    <w:p>
+      <w:pPr>
+        <w:pStyle w:val="AlineaSeparator"/>
+        <w:ind w:left="567"/>
+      </w:pPr>
+    </w:p>
+    <w:p>
+      <w:pPr>
+        <w:pStyle w:val="Footer"/>
+        <w:tabs>
+          <w:tab w:val="clear" w:pos="4320"/>
+          <w:tab w:val="clear" w:pos="8640"/>
+        </w:tabs>
+        <w:ind w:left="567"/>
+      </w:pPr>
+      <w:r>
+        <w:t xml:space="preserve">For </w:t>
+      </w:r>
+      <w:proofErr w:type="spellStart"/>
+      <w:r>
+        <w:t>instace</w:t>
+      </w:r>
+      <w:proofErr w:type="spellEnd"/>
+      <w:r>
+        <w:t xml:space="preserve">, </w:t>
+      </w:r>
+      <w:r>
+        <w:rPr>
+          <w:color w:val="FF0000"/>
+        </w:rPr>
+        <w:t>the*</w:t>
+      </w:r>
+      <w:r>
+        <w:t xml:space="preserve"> physical appearance in </w:t>
+      </w:r>
+      <w:r>
+        <w:rPr>
+          <w:color w:val="FF0000"/>
+        </w:rPr>
+        <w:t>the*</w:t>
+      </w:r>
+      <w:r>
+        <w:t xml:space="preserve"> user interface of a list </w:t>
+      </w:r>
+      <w:r>
+        <w:rPr>
+          <w:color w:val="FF0000"/>
+        </w:rPr>
+        <w:t>define</w:t>
+      </w:r>
+      <w:r>
+        <w:t xml:space="preserve">d in a </w:t>
+      </w:r>
+      <w:proofErr w:type="spellStart"/>
+      <w:r>
+        <w:rPr>
+          <w:b/>
+        </w:rPr>
+        <w:t>RelationClass</w:t>
+      </w:r>
+      <w:proofErr w:type="spellEnd"/>
+      <w:r>
+        <w:t xml:space="preserve"> with </w:t>
+      </w:r>
+      <w:proofErr w:type="spellStart"/>
+      <w:r>
+        <w:rPr>
+          <w:b/>
+        </w:rPr>
+        <w:t>AbstractNumber</w:t>
+      </w:r>
+      <w:proofErr w:type="spellEnd"/>
+      <w:r>
+        <w:rPr>
+          <w:b/>
+        </w:rPr>
+        <w:t xml:space="preserve"> = n</w:t>
+      </w:r>
+      <w:r>
+        <w:t xml:space="preserve">, </w:t>
+      </w:r>
+      <w:r>
+        <w:rPr>
+          <w:color w:val="FF0000"/>
+        </w:rPr>
+        <w:t>is</w:t>
+      </w:r>
+      <w:r>
+        <w:t xml:space="preserve"> </w:t>
+      </w:r>
+      <w:r>
+        <w:rPr>
+          <w:color w:val="FF0000"/>
+        </w:rPr>
+        <w:t>define</w:t>
+      </w:r>
+      <w:r>
+        <w:t xml:space="preserve">d inside that </w:t>
+      </w:r>
+      <w:proofErr w:type="spellStart"/>
+      <w:r>
+        <w:rPr>
+          <w:b/>
+        </w:rPr>
+        <w:t>RelationClass</w:t>
+      </w:r>
+      <w:proofErr w:type="spellEnd"/>
+      <w:r>
+        <w:t xml:space="preserve"> object. </w:t>
+      </w:r>
+      <w:r>
+        <w:rPr>
+          <w:color w:val="FF0000"/>
+        </w:rPr>
+        <w:t>The*</w:t>
+      </w:r>
+      <w:r>
+        <w:t xml:space="preserve"> whole appearance of a </w:t>
+      </w:r>
+      <w:r>
+        <w:rPr>
+          <w:b/>
+        </w:rPr>
+        <w:t xml:space="preserve">List Control </w:t>
+      </w:r>
+      <w:r>
+        <w:rPr>
+          <w:color w:val="FF0000"/>
+        </w:rPr>
+        <w:t>is</w:t>
+      </w:r>
+      <w:r>
+        <w:t xml:space="preserve"> </w:t>
+      </w:r>
+      <w:r>
+        <w:rPr>
+          <w:color w:val="FF0000"/>
+        </w:rPr>
+        <w:t>define</w:t>
+      </w:r>
+      <w:r>
+        <w:t xml:space="preserve">d inside a </w:t>
+      </w:r>
+      <w:proofErr w:type="spellStart"/>
+      <w:r>
+        <w:rPr>
+          <w:b/>
+        </w:rPr>
+        <w:t>RelationClass</w:t>
+      </w:r>
+      <w:proofErr w:type="spellEnd"/>
+      <w:r>
+        <w:t xml:space="preserve">. That </w:t>
+      </w:r>
+      <w:r>
+        <w:rPr>
+          <w:color w:val="FF0000"/>
+        </w:rPr>
+        <w:t>is</w:t>
+      </w:r>
+      <w:r>
+        <w:t xml:space="preserve"> an example of how </w:t>
+      </w:r>
+      <w:r>
+        <w:rPr>
+          <w:color w:val="FF0000"/>
+        </w:rPr>
+        <w:t>the*</w:t>
+      </w:r>
+      <w:r>
+        <w:t xml:space="preserve"> user interface </w:t>
+      </w:r>
+      <w:r>
+        <w:rPr>
+          <w:color w:val="FF0000"/>
+        </w:rPr>
+        <w:t>is</w:t>
+      </w:r>
+      <w:r>
+        <w:t xml:space="preserve"> </w:t>
+      </w:r>
+      <w:r>
+        <w:rPr>
+          <w:color w:val="FF0000"/>
+        </w:rPr>
+        <w:t>define</w:t>
+      </w:r>
+      <w:r>
+        <w:t xml:space="preserve">d right inside </w:t>
+      </w:r>
+      <w:r>
+        <w:rPr>
+          <w:color w:val="FF0000"/>
+        </w:rPr>
+        <w:t>the*</w:t>
+      </w:r>
+      <w:r>
+        <w:t xml:space="preserve"> general structure above. </w:t>
+      </w:r>
+      <w:r>
+        <w:rPr>
+          <w:color w:val="FF0000"/>
+        </w:rPr>
+        <w:t>The*</w:t>
+      </w:r>
+      <w:r>
+        <w:t xml:space="preserve"> same way </w:t>
+      </w:r>
+      <w:r>
+        <w:rPr>
+          <w:i/>
+          <w:iCs/>
+          <w:color w:val="FF0000"/>
+        </w:rPr>
+        <w:t>all</w:t>
+      </w:r>
+      <w:r>
+        <w:rPr>
+          <w:i/>
+          <w:iCs/>
+        </w:rPr>
+        <w:t xml:space="preserve"> </w:t>
+      </w:r>
+      <w:r>
+        <w:t xml:space="preserve">of </w:t>
+      </w:r>
+      <w:r>
+        <w:rPr>
+          <w:color w:val="FF0000"/>
+        </w:rPr>
+        <w:t>the*</w:t>
+      </w:r>
+      <w:r>
+        <w:t xml:space="preserve"> application’s features </w:t>
+      </w:r>
+      <w:r>
+        <w:rPr>
+          <w:color w:val="FF0000"/>
+        </w:rPr>
+        <w:t>are</w:t>
+      </w:r>
+      <w:r>
+        <w:t xml:space="preserve"> </w:t>
+      </w:r>
+      <w:r>
+        <w:rPr>
+          <w:color w:val="FF0000"/>
+        </w:rPr>
+        <w:t>define</w:t>
+      </w:r>
+      <w:r>
+        <w:t xml:space="preserve">d in </w:t>
+      </w:r>
+      <w:r>
+        <w:rPr>
+          <w:color w:val="FF0000"/>
+        </w:rPr>
+        <w:t>the*</w:t>
+      </w:r>
+      <w:r>
+        <w:t xml:space="preserve"> context of </w:t>
+      </w:r>
+      <w:r>
+        <w:rPr>
+          <w:color w:val="FF0000"/>
+        </w:rPr>
+        <w:t>the*</w:t>
+      </w:r>
+      <w:r>
+        <w:t xml:space="preserve"> relational structure of </w:t>
+      </w:r>
+      <w:r>
+        <w:rPr>
+          <w:b/>
+        </w:rPr>
+        <w:t>Classes</w:t>
+      </w:r>
+      <w:r>
+        <w:t xml:space="preserve">, </w:t>
+      </w:r>
+      <w:r>
+        <w:rPr>
+          <w:b/>
+        </w:rPr>
+        <w:t xml:space="preserve">Attributes </w:t>
+      </w:r>
+      <w:r>
+        <w:t xml:space="preserve">and </w:t>
+      </w:r>
+      <w:r>
+        <w:rPr>
+          <w:b/>
+        </w:rPr>
+        <w:t>Relationships</w:t>
+      </w:r>
+      <w:r>
+        <w:t>.</w:t>
       </w:r>
     </w:p>
     <w:p/>

</xml_diff>